<commit_message>
Alternative model codes are added for the version of the model with updated computation of driving force (based on decadic, rather than natural logarithm), along with the corresponding demonstration script no. 7. User guide was also updated.
</commit_message>
<xml_diff>
--- a/matlab/User Guide.docx
+++ b/matlab/User Guide.docx
@@ -1,6 +1,6 @@
 
 <file path=word/document.xml><?xml version="1.0" encoding="utf-8"?>
-<w:document xmlns:wpc="http://schemas.microsoft.com/office/word/2010/wordprocessingCanvas" xmlns:mc="http://schemas.openxmlformats.org/markup-compatibility/2006" xmlns:o="urn:schemas-microsoft-com:office:office" xmlns:r="http://schemas.openxmlformats.org/officeDocument/2006/relationships" xmlns:m="http://schemas.openxmlformats.org/officeDocument/2006/math" xmlns:v="urn:schemas-microsoft-com:vml" xmlns:wp14="http://schemas.microsoft.com/office/word/2010/wordprocessingDrawing" xmlns:wp="http://schemas.openxmlformats.org/drawingml/2006/wordprocessingDrawing" xmlns:w10="urn:schemas-microsoft-com:office:word" xmlns:w="http://schemas.openxmlformats.org/wordprocessingml/2006/main" xmlns:w14="http://schemas.microsoft.com/office/word/2010/wordml" xmlns:wpg="http://schemas.microsoft.com/office/word/2010/wordprocessingGroup" xmlns:wpi="http://schemas.microsoft.com/office/word/2010/wordprocessingInk" xmlns:wne="http://schemas.microsoft.com/office/word/2006/wordml" xmlns:wps="http://schemas.microsoft.com/office/word/2010/wordprocessingShape" mc:Ignorable="w14 wp14">
+<w:document xmlns:wpc="http://schemas.microsoft.com/office/word/2010/wordprocessingCanvas" xmlns:cx="http://schemas.microsoft.com/office/drawing/2014/chartex" xmlns:cx1="http://schemas.microsoft.com/office/drawing/2015/9/8/chartex" xmlns:cx2="http://schemas.microsoft.com/office/drawing/2015/10/21/chartex" xmlns:cx3="http://schemas.microsoft.com/office/drawing/2016/5/9/chartex" xmlns:cx4="http://schemas.microsoft.com/office/drawing/2016/5/10/chartex" xmlns:cx5="http://schemas.microsoft.com/office/drawing/2016/5/11/chartex" xmlns:cx6="http://schemas.microsoft.com/office/drawing/2016/5/12/chartex" xmlns:cx7="http://schemas.microsoft.com/office/drawing/2016/5/13/chartex" xmlns:cx8="http://schemas.microsoft.com/office/drawing/2016/5/14/chartex" xmlns:mc="http://schemas.openxmlformats.org/markup-compatibility/2006" xmlns:aink="http://schemas.microsoft.com/office/drawing/2016/ink" xmlns:am3d="http://schemas.microsoft.com/office/drawing/2017/model3d" xmlns:o="urn:schemas-microsoft-com:office:office" xmlns:r="http://schemas.openxmlformats.org/officeDocument/2006/relationships" xmlns:m="http://schemas.openxmlformats.org/officeDocument/2006/math" xmlns:v="urn:schemas-microsoft-com:vml" xmlns:wp14="http://schemas.microsoft.com/office/word/2010/wordprocessingDrawing" xmlns:wp="http://schemas.openxmlformats.org/drawingml/2006/wordprocessingDrawing" xmlns:w10="urn:schemas-microsoft-com:office:word" xmlns:w="http://schemas.openxmlformats.org/wordprocessingml/2006/main" xmlns:w14="http://schemas.microsoft.com/office/word/2010/wordml" xmlns:w15="http://schemas.microsoft.com/office/word/2012/wordml" xmlns:w16cex="http://schemas.microsoft.com/office/word/2018/wordml/cex" xmlns:w16cid="http://schemas.microsoft.com/office/word/2016/wordml/cid" xmlns:w16="http://schemas.microsoft.com/office/word/2018/wordml" xmlns:w16sdtdh="http://schemas.microsoft.com/office/word/2020/wordml/sdtdatahash" xmlns:w16se="http://schemas.microsoft.com/office/word/2015/wordml/symex" xmlns:wpg="http://schemas.microsoft.com/office/word/2010/wordprocessingGroup" xmlns:wpi="http://schemas.microsoft.com/office/word/2010/wordprocessingInk" xmlns:wne="http://schemas.microsoft.com/office/word/2006/wordml" xmlns:wps="http://schemas.microsoft.com/office/word/2010/wordprocessingShape" mc:Ignorable="w14 w15 w16se w16cid w16 w16cex w16sdtdh wp14">
   <w:body>
     <w:p>
       <w:pPr>
@@ -70,7 +70,13 @@
         <w:rPr>
           <w:lang w:val="en-US"/>
         </w:rPr>
-        <w:t>’ll be happy to answer them at jakub.tomek.mff@gmail.com.</w:t>
+        <w:t xml:space="preserve"> wi</w:t>
+      </w:r>
+      <w:r>
+        <w:rPr>
+          <w:lang w:val="en-US"/>
+        </w:rPr>
+        <w:t>ll be happy to answer them at jakub.tomek.mff@gmail.com.</w:t>
       </w:r>
     </w:p>
     <w:p>
@@ -386,7 +392,16 @@
           <w:sz w:val="20"/>
           <w:lang w:val="en-US"/>
         </w:rPr>
-        <w:t>model_Torord_HCM</w:t>
+        <w:t>model_Torord</w:t>
+      </w:r>
+      <w:r>
+        <w:rPr>
+          <w:rFonts w:ascii="Lucida Console" w:hAnsi="Lucida Console"/>
+          <w:color w:val="1F497D" w:themeColor="text2"/>
+          <w:sz w:val="20"/>
+          <w:lang w:val="en-US"/>
+        </w:rPr>
+        <w:t>_dynCl</w:t>
       </w:r>
       <w:r>
         <w:rPr>
@@ -401,8 +416,24 @@
           <w:color w:val="1F497D" w:themeColor="text2"/>
           <w:lang w:val="en-US"/>
         </w:rPr>
-        <w:t>– A variant of the ToR-ORd model with remodeling induced by HCM as described in our paper.</w:t>
-      </w:r>
+        <w:t>–</w:t>
+      </w:r>
+      <w:r>
+        <w:rPr>
+          <w:color w:val="1F497D" w:themeColor="text2"/>
+          <w:lang w:val="en-US"/>
+        </w:rPr>
+        <w:t xml:space="preserve"> The simulation core of the dynamic-chloride version of ToR-ORd described here: </w:t>
+      </w:r>
+      <w:hyperlink r:id="rId8" w:history="1">
+        <w:r>
+          <w:rPr>
+            <w:rStyle w:val="Hypertextovodkaz"/>
+            <w:lang w:val="en-US"/>
+          </w:rPr>
+          <w:t>https://www.biorxiv.org/content/10.1101/2020.06.01.127043v1</w:t>
+        </w:r>
+      </w:hyperlink>
     </w:p>
     <w:p>
       <w:pPr>
@@ -423,14 +454,22 @@
           <w:sz w:val="20"/>
           <w:lang w:val="en-US"/>
         </w:rPr>
-        <w:t>modelRunner</w:t>
-      </w:r>
-      <w:r>
-        <w:rPr>
-          <w:color w:val="1F497D" w:themeColor="text2"/>
-          <w:lang w:val="en-US"/>
-        </w:rPr>
-        <w:t xml:space="preserve"> – The interface between user scrips and the simulation core.</w:t>
+        <w:t>model_Torord_HCM</w:t>
+      </w:r>
+      <w:r>
+        <w:rPr>
+          <w:color w:val="1F497D" w:themeColor="text2"/>
+          <w:sz w:val="20"/>
+          <w:lang w:val="en-US"/>
+        </w:rPr>
+        <w:t xml:space="preserve"> </w:t>
+      </w:r>
+      <w:r>
+        <w:rPr>
+          <w:color w:val="1F497D" w:themeColor="text2"/>
+          <w:lang w:val="en-US"/>
+        </w:rPr>
+        <w:t>– A variant of the ToR-ORd model with remodeling induced by HCM as described in our paper.</w:t>
       </w:r>
     </w:p>
     <w:p>
@@ -441,47 +480,25 @@
           <w:numId w:val="3"/>
         </w:numPr>
         <w:rPr>
-          <w:color w:val="4F6228" w:themeColor="accent3" w:themeShade="80"/>
+          <w:color w:val="1F497D" w:themeColor="text2"/>
           <w:lang w:val="en-US"/>
         </w:rPr>
       </w:pPr>
       <w:r>
         <w:rPr>
           <w:rFonts w:ascii="Lucida Console" w:hAnsi="Lucida Console"/>
-          <w:color w:val="4F6228" w:themeColor="accent3" w:themeShade="80"/>
-          <w:sz w:val="20"/>
-          <w:lang w:val="en-US"/>
-        </w:rPr>
-        <w:t>scriptDemonstration_1_SingleRun</w:t>
-      </w:r>
-      <w:r>
-        <w:rPr>
-          <w:color w:val="4F6228" w:themeColor="accent3" w:themeShade="80"/>
-          <w:sz w:val="20"/>
-          <w:lang w:val="en-US"/>
-        </w:rPr>
-        <w:t xml:space="preserve"> </w:t>
-      </w:r>
-      <w:r>
-        <w:rPr>
-          <w:color w:val="4F6228" w:themeColor="accent3" w:themeShade="80"/>
-          <w:lang w:val="en-US"/>
-        </w:rPr>
-        <w:t xml:space="preserve">– A script showing how a simple simulation is defined, running the ToR-ORd model for 100 beats and plotting </w:t>
-      </w:r>
-      <w:r>
-        <w:rPr>
-          <w:color w:val="4F6228" w:themeColor="accent3" w:themeShade="80"/>
-          <w:lang w:val="en-US"/>
-        </w:rPr>
-        <w:t xml:space="preserve">the </w:t>
-      </w:r>
-      <w:r>
-        <w:rPr>
-          <w:color w:val="4F6228" w:themeColor="accent3" w:themeShade="80"/>
-          <w:lang w:val="en-US"/>
-        </w:rPr>
-        <w:t>membrane potential and cytosolic calcium.</w:t>
+          <w:color w:val="1F497D" w:themeColor="text2"/>
+          <w:sz w:val="20"/>
+          <w:lang w:val="en-US"/>
+        </w:rPr>
+        <w:t>modelRunner</w:t>
+      </w:r>
+      <w:r>
+        <w:rPr>
+          <w:color w:val="1F497D" w:themeColor="text2"/>
+          <w:lang w:val="en-US"/>
+        </w:rPr>
+        <w:t xml:space="preserve"> – The interface between user scrips and the simulation core.</w:t>
       </w:r>
     </w:p>
     <w:p>
@@ -503,7 +520,7 @@
           <w:sz w:val="20"/>
           <w:lang w:val="en-US"/>
         </w:rPr>
-        <w:t>scriptDemonstration_2_ParameterComparison</w:t>
+        <w:t>scriptDemonstration_1_SingleRun</w:t>
       </w:r>
       <w:r>
         <w:rPr>
@@ -518,7 +535,21 @@
           <w:color w:val="4F6228" w:themeColor="accent3" w:themeShade="80"/>
           <w:lang w:val="en-US"/>
         </w:rPr>
-        <w:t>– A script showing how to modify a current’s conductance, plotting the simulation outputs.</w:t>
+        <w:t xml:space="preserve">– A script showing how a simple simulation is defined, running the ToR-ORd model for 100 beats and plotting </w:t>
+      </w:r>
+      <w:r>
+        <w:rPr>
+          <w:color w:val="4F6228" w:themeColor="accent3" w:themeShade="80"/>
+          <w:lang w:val="en-US"/>
+        </w:rPr>
+        <w:t xml:space="preserve">the </w:t>
+      </w:r>
+      <w:r>
+        <w:rPr>
+          <w:color w:val="4F6228" w:themeColor="accent3" w:themeShade="80"/>
+          <w:lang w:val="en-US"/>
+        </w:rPr>
+        <w:t>membrane potential and cytosolic calcium.</w:t>
       </w:r>
     </w:p>
     <w:p>
@@ -541,7 +572,7 @@
           <w:lang w:val="en-US"/>
         </w:rPr>
         <w:lastRenderedPageBreak/>
-        <w:t>scriptDemonstration_3_ControlHCMcomparison</w:t>
+        <w:t>scriptDemonstration_2_ParameterComparison</w:t>
       </w:r>
       <w:r>
         <w:rPr>
@@ -556,22 +587,7 @@
           <w:color w:val="4F6228" w:themeColor="accent3" w:themeShade="80"/>
           <w:lang w:val="en-US"/>
         </w:rPr>
-        <w:t>– This script compares the behavior of the control model versus the HCM one, also showing how they react to a 50% I</w:t>
-      </w:r>
-      <w:r>
-        <w:rPr>
-          <w:color w:val="4F6228" w:themeColor="accent3" w:themeShade="80"/>
-          <w:vertAlign w:val="subscript"/>
-          <w:lang w:val="en-US"/>
-        </w:rPr>
-        <w:t>Kr</w:t>
-      </w:r>
-      <w:r>
-        <w:rPr>
-          <w:color w:val="4F6228" w:themeColor="accent3" w:themeShade="80"/>
-          <w:lang w:val="en-US"/>
-        </w:rPr>
-        <w:t xml:space="preserve"> block.</w:t>
+        <w:t>– A script showing how to modify a current’s conductance, plotting the simulation outputs.</w:t>
       </w:r>
     </w:p>
     <w:p>
@@ -593,6 +609,58 @@
           <w:sz w:val="20"/>
           <w:lang w:val="en-US"/>
         </w:rPr>
+        <w:t>scriptDemonstration_3_ControlHCMcomparison</w:t>
+      </w:r>
+      <w:r>
+        <w:rPr>
+          <w:color w:val="4F6228" w:themeColor="accent3" w:themeShade="80"/>
+          <w:sz w:val="20"/>
+          <w:lang w:val="en-US"/>
+        </w:rPr>
+        <w:t xml:space="preserve"> </w:t>
+      </w:r>
+      <w:r>
+        <w:rPr>
+          <w:color w:val="4F6228" w:themeColor="accent3" w:themeShade="80"/>
+          <w:lang w:val="en-US"/>
+        </w:rPr>
+        <w:t>– This script compares the behavior of the control model versus the HCM one, also showing how they react to a 50% I</w:t>
+      </w:r>
+      <w:r>
+        <w:rPr>
+          <w:color w:val="4F6228" w:themeColor="accent3" w:themeShade="80"/>
+          <w:vertAlign w:val="subscript"/>
+          <w:lang w:val="en-US"/>
+        </w:rPr>
+        <w:t>Kr</w:t>
+      </w:r>
+      <w:r>
+        <w:rPr>
+          <w:color w:val="4F6228" w:themeColor="accent3" w:themeShade="80"/>
+          <w:lang w:val="en-US"/>
+        </w:rPr>
+        <w:t xml:space="preserve"> block.</w:t>
+      </w:r>
+    </w:p>
+    <w:p>
+      <w:pPr>
+        <w:pStyle w:val="Odstavecseseznamem"/>
+        <w:numPr>
+          <w:ilvl w:val="0"/>
+          <w:numId w:val="3"/>
+        </w:numPr>
+        <w:rPr>
+          <w:color w:val="4F6228" w:themeColor="accent3" w:themeShade="80"/>
+          <w:lang w:val="en-US"/>
+        </w:rPr>
+      </w:pPr>
+      <w:r>
+        <w:rPr>
+          <w:rFonts w:ascii="Lucida Console" w:hAnsi="Lucida Console"/>
+          <w:color w:val="4F6228" w:themeColor="accent3" w:themeShade="80"/>
+          <w:sz w:val="20"/>
+          <w:lang w:val="en-US"/>
+        </w:rPr>
         <w:t>scriptDemonstration_4_exampleMGA</w:t>
       </w:r>
       <w:r>
@@ -734,6 +802,108 @@
     </w:p>
     <w:p>
       <w:pPr>
+        <w:pStyle w:val="Odstavecseseznamem"/>
+        <w:numPr>
+          <w:ilvl w:val="0"/>
+          <w:numId w:val="3"/>
+        </w:numPr>
+        <w:rPr>
+          <w:color w:val="4F6228" w:themeColor="accent3" w:themeShade="80"/>
+          <w:lang w:val="en-US"/>
+        </w:rPr>
+      </w:pPr>
+      <w:r>
+        <w:rPr>
+          <w:rFonts w:ascii="Lucida Console" w:hAnsi="Lucida Console"/>
+          <w:color w:val="4F6228" w:themeColor="accent3" w:themeShade="80"/>
+          <w:sz w:val="20"/>
+          <w:szCs w:val="20"/>
+          <w:lang w:val="en-US"/>
+        </w:rPr>
+        <w:t>scriptDemonstration_6_testingCl</w:t>
+      </w:r>
+      <w:r>
+        <w:rPr>
+          <w:color w:val="4F6228" w:themeColor="accent3" w:themeShade="80"/>
+          <w:sz w:val="20"/>
+          <w:szCs w:val="20"/>
+          <w:lang w:val="en-US"/>
+        </w:rPr>
+        <w:t xml:space="preserve"> </w:t>
+      </w:r>
+      <w:r>
+        <w:rPr>
+          <w:color w:val="4F6228" w:themeColor="accent3" w:themeShade="80"/>
+          <w:lang w:val="en-US"/>
+        </w:rPr>
+        <w:t>– A script comparing the baseline and dynamic-chloride model.</w:t>
+      </w:r>
+    </w:p>
+    <w:p>
+      <w:pPr>
+        <w:pStyle w:val="Odstavecseseznamem"/>
+        <w:numPr>
+          <w:ilvl w:val="0"/>
+          <w:numId w:val="3"/>
+        </w:numPr>
+        <w:rPr>
+          <w:color w:val="4F6228" w:themeColor="accent3" w:themeShade="80"/>
+          <w:lang w:val="en-US"/>
+        </w:rPr>
+      </w:pPr>
+      <w:r>
+        <w:rPr>
+          <w:rFonts w:ascii="Lucida Console" w:hAnsi="Lucida Console"/>
+          <w:color w:val="4F6228" w:themeColor="accent3" w:themeShade="80"/>
+          <w:sz w:val="20"/>
+          <w:szCs w:val="20"/>
+          <w:lang w:val="en-US"/>
+        </w:rPr>
+        <w:t>scriptDemonstration_7_testingUpdatedPhical</w:t>
+      </w:r>
+      <w:r>
+        <w:rPr>
+          <w:rFonts w:ascii="Lucida Console" w:hAnsi="Lucida Console"/>
+          <w:color w:val="4F6228" w:themeColor="accent3" w:themeShade="80"/>
+          <w:sz w:val="20"/>
+          <w:szCs w:val="20"/>
+          <w:lang w:val="en-US"/>
+        </w:rPr>
+        <w:t xml:space="preserve"> </w:t>
+      </w:r>
+      <w:r>
+        <w:rPr>
+          <w:color w:val="4F6228" w:themeColor="accent3" w:themeShade="80"/>
+          <w:lang w:val="en-US"/>
+        </w:rPr>
+        <w:t>– A script</w:t>
+      </w:r>
+      <w:r>
+        <w:rPr>
+          <w:color w:val="4F6228" w:themeColor="accent3" w:themeShade="80"/>
+          <w:lang w:val="en-US"/>
+        </w:rPr>
+        <w:t xml:space="preserve"> comparing baseline and dynamic-chloride models with the versions with updated driving force computation as described in the comments along the publication at </w:t>
+      </w:r>
+      <w:hyperlink r:id="rId9" w:history="1">
+        <w:r>
+          <w:rPr>
+            <w:rStyle w:val="Hypertextovodkaz"/>
+            <w:lang w:val="en-US"/>
+          </w:rPr>
+          <w:t>https://elifesciences.org/articles/48890</w:t>
+        </w:r>
+      </w:hyperlink>
+      <w:r>
+        <w:rPr>
+          <w:color w:val="4F6228" w:themeColor="accent3" w:themeShade="80"/>
+          <w:lang w:val="en-US"/>
+        </w:rPr>
+        <w:t xml:space="preserve"> (the comment referring to the observations by Aditi Agrawal)</w:t>
+      </w:r>
+    </w:p>
+    <w:p>
+      <w:pPr>
         <w:pStyle w:val="Nadpis2"/>
       </w:pPr>
       <w:r>
@@ -880,6 +1050,36 @@
     </w:p>
     <w:p>
       <w:pPr>
+        <w:pStyle w:val="Odstavecseseznamem"/>
+        <w:numPr>
+          <w:ilvl w:val="0"/>
+          <w:numId w:val="4"/>
+        </w:numPr>
+        <w:rPr>
+          <w:lang w:val="en-US"/>
+        </w:rPr>
+      </w:pPr>
+      <w:r>
+        <w:rPr>
+          <w:lang w:val="en-US"/>
+        </w:rPr>
+        <w:t>otherModelCodes/</w:t>
+      </w:r>
+      <w:r>
+        <w:rPr>
+          <w:lang w:val="en-US"/>
+        </w:rPr>
+        <w:t xml:space="preserve"> – </w:t>
+      </w:r>
+      <w:r>
+        <w:rPr>
+          <w:lang w:val="en-US"/>
+        </w:rPr>
+        <w:t>alternative model functions are here (so that they don’t occlude the main folder)</w:t>
+      </w:r>
+    </w:p>
+    <w:p>
+      <w:pPr>
         <w:pStyle w:val="Nadpis1"/>
       </w:pPr>
       <w:r>
@@ -950,7 +1150,11 @@
         <w:t>modelRunner</w:t>
       </w:r>
       <w:r>
-        <w:t xml:space="preserve">, which serves as an interface between the user and simulation itself, the structure of parameters is unpacked and undefined parameters are set to default values. Subsequently, all parameters are passed to the simulation core, which is a model file such as </w:t>
+        <w:t xml:space="preserve">, which serves as an interface between the user and simulation itself, the structure of parameters is unpacked and undefined parameters are set </w:t>
+      </w:r>
+      <w:r>
+        <w:lastRenderedPageBreak/>
+        <w:t xml:space="preserve">to default values. Subsequently, all parameters are passed to the simulation core, which is a model file such as </w:t>
       </w:r>
       <w:r>
         <w:rPr>
@@ -1020,11 +1224,7 @@
         <w:t xml:space="preserve"> (or sometimes both simulation and model are defined within one file)</w:t>
       </w:r>
       <w:r>
-        <w:t xml:space="preserve">. This generally runs quickly, but on the other hand it usually does not permit easy </w:t>
-      </w:r>
-      <w:r>
-        <w:lastRenderedPageBreak/>
-        <w:t>modification of the model’s behaviour (i.e., changing conductances etc.), or easy swapping of formulations of single currents, and it leads to accumulation of many near-identical model codes, which is chaotic and prone to errors.</w:t>
+        <w:t>. This generally runs quickly, but on the other hand it usually does not permit easy modification of the model’s behaviour (i.e., changing conductances etc.), or easy swapping of formulations of single currents, and it leads to accumulation of many near-identical model codes, which is chaotic and prone to errors.</w:t>
       </w:r>
     </w:p>
     <w:p>
@@ -1057,7 +1257,13 @@
         <w:t xml:space="preserve"> </w:t>
       </w:r>
       <w:r>
-        <w:t>One limitation of the Heijman-Rudy model implementation is its use of structures to carry parameters to the model code. While this produces well-readable code, it leads to a fairly large increase in runtime because of the way how Matlab structures are implemented (the slowdown is relatively substantial, increasing the computation time several times</w:t>
+        <w:t xml:space="preserve">One </w:t>
+      </w:r>
+      <w:r>
+        <w:t xml:space="preserve">technical </w:t>
+      </w:r>
+      <w:r>
+        <w:t>limitation of the Heijman-Rudy model implementation is its use of structures to carry parameters to the model code. While this produces well-readable code, it leads to a fairly large increase in runtime because of the way how Matlab structures are implemented (the slowdown is relatively substantial, increasing the computation time several times</w:t>
       </w:r>
       <w:r>
         <w:t>)</w:t>
@@ -1158,8 +1364,6 @@
       <w:r>
         <w:t>, eliminating the possibility of user error.</w:t>
       </w:r>
-      <w:bookmarkStart w:id="0" w:name="_GoBack"/>
-      <w:bookmarkEnd w:id="0"/>
     </w:p>
     <w:p>
       <w:r>
@@ -1254,6 +1458,7 @@
           <w:rFonts w:ascii="Lucida Console" w:hAnsi="Lucida Console"/>
           <w:sz w:val="20"/>
         </w:rPr>
+        <w:lastRenderedPageBreak/>
         <w:t>extraParams</w:t>
       </w:r>
       <w:r>
@@ -1287,7 +1492,7 @@
 </file>
 
 <file path=word/endnotes.xml><?xml version="1.0" encoding="utf-8"?>
-<w:endnotes xmlns:wpc="http://schemas.microsoft.com/office/word/2010/wordprocessingCanvas" xmlns:mc="http://schemas.openxmlformats.org/markup-compatibility/2006" xmlns:o="urn:schemas-microsoft-com:office:office" xmlns:r="http://schemas.openxmlformats.org/officeDocument/2006/relationships" xmlns:m="http://schemas.openxmlformats.org/officeDocument/2006/math" xmlns:v="urn:schemas-microsoft-com:vml" xmlns:wp14="http://schemas.microsoft.com/office/word/2010/wordprocessingDrawing" xmlns:wp="http://schemas.openxmlformats.org/drawingml/2006/wordprocessingDrawing" xmlns:w10="urn:schemas-microsoft-com:office:word" xmlns:w="http://schemas.openxmlformats.org/wordprocessingml/2006/main" xmlns:w14="http://schemas.microsoft.com/office/word/2010/wordml" xmlns:wpg="http://schemas.microsoft.com/office/word/2010/wordprocessingGroup" xmlns:wpi="http://schemas.microsoft.com/office/word/2010/wordprocessingInk" xmlns:wne="http://schemas.microsoft.com/office/word/2006/wordml" xmlns:wps="http://schemas.microsoft.com/office/word/2010/wordprocessingShape" mc:Ignorable="w14 wp14">
+<w:endnotes xmlns:wpc="http://schemas.microsoft.com/office/word/2010/wordprocessingCanvas" xmlns:cx="http://schemas.microsoft.com/office/drawing/2014/chartex" xmlns:cx1="http://schemas.microsoft.com/office/drawing/2015/9/8/chartex" xmlns:cx2="http://schemas.microsoft.com/office/drawing/2015/10/21/chartex" xmlns:cx3="http://schemas.microsoft.com/office/drawing/2016/5/9/chartex" xmlns:cx4="http://schemas.microsoft.com/office/drawing/2016/5/10/chartex" xmlns:cx5="http://schemas.microsoft.com/office/drawing/2016/5/11/chartex" xmlns:cx6="http://schemas.microsoft.com/office/drawing/2016/5/12/chartex" xmlns:cx7="http://schemas.microsoft.com/office/drawing/2016/5/13/chartex" xmlns:cx8="http://schemas.microsoft.com/office/drawing/2016/5/14/chartex" xmlns:mc="http://schemas.openxmlformats.org/markup-compatibility/2006" xmlns:aink="http://schemas.microsoft.com/office/drawing/2016/ink" xmlns:am3d="http://schemas.microsoft.com/office/drawing/2017/model3d" xmlns:o="urn:schemas-microsoft-com:office:office" xmlns:r="http://schemas.openxmlformats.org/officeDocument/2006/relationships" xmlns:m="http://schemas.openxmlformats.org/officeDocument/2006/math" xmlns:v="urn:schemas-microsoft-com:vml" xmlns:wp14="http://schemas.microsoft.com/office/word/2010/wordprocessingDrawing" xmlns:wp="http://schemas.openxmlformats.org/drawingml/2006/wordprocessingDrawing" xmlns:w10="urn:schemas-microsoft-com:office:word" xmlns:w="http://schemas.openxmlformats.org/wordprocessingml/2006/main" xmlns:w14="http://schemas.microsoft.com/office/word/2010/wordml" xmlns:w15="http://schemas.microsoft.com/office/word/2012/wordml" xmlns:w16cex="http://schemas.microsoft.com/office/word/2018/wordml/cex" xmlns:w16cid="http://schemas.microsoft.com/office/word/2016/wordml/cid" xmlns:w16="http://schemas.microsoft.com/office/word/2018/wordml" xmlns:w16sdtdh="http://schemas.microsoft.com/office/word/2020/wordml/sdtdatahash" xmlns:w16se="http://schemas.microsoft.com/office/word/2015/wordml/symex" xmlns:wpg="http://schemas.microsoft.com/office/word/2010/wordprocessingGroup" xmlns:wpi="http://schemas.microsoft.com/office/word/2010/wordprocessingInk" xmlns:wne="http://schemas.microsoft.com/office/word/2006/wordml" xmlns:wps="http://schemas.microsoft.com/office/word/2010/wordprocessingShape" mc:Ignorable="w14 w15 w16se w16cid w16 w16cex w16sdtdh wp14">
   <w:endnote w:type="separator" w:id="-1">
     <w:p>
       <w:pPr>
@@ -1312,7 +1517,7 @@
 </file>
 
 <file path=word/footnotes.xml><?xml version="1.0" encoding="utf-8"?>
-<w:footnotes xmlns:wpc="http://schemas.microsoft.com/office/word/2010/wordprocessingCanvas" xmlns:mc="http://schemas.openxmlformats.org/markup-compatibility/2006" xmlns:o="urn:schemas-microsoft-com:office:office" xmlns:r="http://schemas.openxmlformats.org/officeDocument/2006/relationships" xmlns:m="http://schemas.openxmlformats.org/officeDocument/2006/math" xmlns:v="urn:schemas-microsoft-com:vml" xmlns:wp14="http://schemas.microsoft.com/office/word/2010/wordprocessingDrawing" xmlns:wp="http://schemas.openxmlformats.org/drawingml/2006/wordprocessingDrawing" xmlns:w10="urn:schemas-microsoft-com:office:word" xmlns:w="http://schemas.openxmlformats.org/wordprocessingml/2006/main" xmlns:w14="http://schemas.microsoft.com/office/word/2010/wordml" xmlns:wpg="http://schemas.microsoft.com/office/word/2010/wordprocessingGroup" xmlns:wpi="http://schemas.microsoft.com/office/word/2010/wordprocessingInk" xmlns:wne="http://schemas.microsoft.com/office/word/2006/wordml" xmlns:wps="http://schemas.microsoft.com/office/word/2010/wordprocessingShape" mc:Ignorable="w14 wp14">
+<w:footnotes xmlns:wpc="http://schemas.microsoft.com/office/word/2010/wordprocessingCanvas" xmlns:cx="http://schemas.microsoft.com/office/drawing/2014/chartex" xmlns:cx1="http://schemas.microsoft.com/office/drawing/2015/9/8/chartex" xmlns:cx2="http://schemas.microsoft.com/office/drawing/2015/10/21/chartex" xmlns:cx3="http://schemas.microsoft.com/office/drawing/2016/5/9/chartex" xmlns:cx4="http://schemas.microsoft.com/office/drawing/2016/5/10/chartex" xmlns:cx5="http://schemas.microsoft.com/office/drawing/2016/5/11/chartex" xmlns:cx6="http://schemas.microsoft.com/office/drawing/2016/5/12/chartex" xmlns:cx7="http://schemas.microsoft.com/office/drawing/2016/5/13/chartex" xmlns:cx8="http://schemas.microsoft.com/office/drawing/2016/5/14/chartex" xmlns:mc="http://schemas.openxmlformats.org/markup-compatibility/2006" xmlns:aink="http://schemas.microsoft.com/office/drawing/2016/ink" xmlns:am3d="http://schemas.microsoft.com/office/drawing/2017/model3d" xmlns:o="urn:schemas-microsoft-com:office:office" xmlns:r="http://schemas.openxmlformats.org/officeDocument/2006/relationships" xmlns:m="http://schemas.openxmlformats.org/officeDocument/2006/math" xmlns:v="urn:schemas-microsoft-com:vml" xmlns:wp14="http://schemas.microsoft.com/office/word/2010/wordprocessingDrawing" xmlns:wp="http://schemas.openxmlformats.org/drawingml/2006/wordprocessingDrawing" xmlns:w10="urn:schemas-microsoft-com:office:word" xmlns:w="http://schemas.openxmlformats.org/wordprocessingml/2006/main" xmlns:w14="http://schemas.microsoft.com/office/word/2010/wordml" xmlns:w15="http://schemas.microsoft.com/office/word/2012/wordml" xmlns:w16cex="http://schemas.microsoft.com/office/word/2018/wordml/cex" xmlns:w16cid="http://schemas.microsoft.com/office/word/2016/wordml/cid" xmlns:w16="http://schemas.microsoft.com/office/word/2018/wordml" xmlns:w16sdtdh="http://schemas.microsoft.com/office/word/2020/wordml/sdtdatahash" xmlns:w16se="http://schemas.microsoft.com/office/word/2015/wordml/symex" xmlns:wpg="http://schemas.microsoft.com/office/word/2010/wordprocessingGroup" xmlns:wpi="http://schemas.microsoft.com/office/word/2010/wordprocessingInk" xmlns:wne="http://schemas.microsoft.com/office/word/2006/wordml" xmlns:wps="http://schemas.microsoft.com/office/word/2010/wordprocessingShape" mc:Ignorable="w14 w15 w16se w16cid w16 w16cex w16sdtdh wp14">
   <w:footnote w:type="separator" w:id="-1">
     <w:p>
       <w:pPr>
@@ -1387,8 +1592,8 @@
 </file>
 
 <file path=word/numbering.xml><?xml version="1.0" encoding="utf-8"?>
-<w:numbering xmlns:wpc="http://schemas.microsoft.com/office/word/2010/wordprocessingCanvas" xmlns:mc="http://schemas.openxmlformats.org/markup-compatibility/2006" xmlns:o="urn:schemas-microsoft-com:office:office" xmlns:r="http://schemas.openxmlformats.org/officeDocument/2006/relationships" xmlns:m="http://schemas.openxmlformats.org/officeDocument/2006/math" xmlns:v="urn:schemas-microsoft-com:vml" xmlns:wp14="http://schemas.microsoft.com/office/word/2010/wordprocessingDrawing" xmlns:wp="http://schemas.openxmlformats.org/drawingml/2006/wordprocessingDrawing" xmlns:w10="urn:schemas-microsoft-com:office:word" xmlns:w="http://schemas.openxmlformats.org/wordprocessingml/2006/main" xmlns:w14="http://schemas.microsoft.com/office/word/2010/wordml" xmlns:wpg="http://schemas.microsoft.com/office/word/2010/wordprocessingGroup" xmlns:wpi="http://schemas.microsoft.com/office/word/2010/wordprocessingInk" xmlns:wne="http://schemas.microsoft.com/office/word/2006/wordml" xmlns:wps="http://schemas.microsoft.com/office/word/2010/wordprocessingShape" mc:Ignorable="w14 wp14">
-  <w:abstractNum w:abstractNumId="0">
+<w:numbering xmlns:wpc="http://schemas.microsoft.com/office/word/2010/wordprocessingCanvas" xmlns:cx="http://schemas.microsoft.com/office/drawing/2014/chartex" xmlns:cx1="http://schemas.microsoft.com/office/drawing/2015/9/8/chartex" xmlns:cx2="http://schemas.microsoft.com/office/drawing/2015/10/21/chartex" xmlns:cx3="http://schemas.microsoft.com/office/drawing/2016/5/9/chartex" xmlns:cx4="http://schemas.microsoft.com/office/drawing/2016/5/10/chartex" xmlns:cx5="http://schemas.microsoft.com/office/drawing/2016/5/11/chartex" xmlns:cx6="http://schemas.microsoft.com/office/drawing/2016/5/12/chartex" xmlns:cx7="http://schemas.microsoft.com/office/drawing/2016/5/13/chartex" xmlns:cx8="http://schemas.microsoft.com/office/drawing/2016/5/14/chartex" xmlns:mc="http://schemas.openxmlformats.org/markup-compatibility/2006" xmlns:aink="http://schemas.microsoft.com/office/drawing/2016/ink" xmlns:am3d="http://schemas.microsoft.com/office/drawing/2017/model3d" xmlns:o="urn:schemas-microsoft-com:office:office" xmlns:r="http://schemas.openxmlformats.org/officeDocument/2006/relationships" xmlns:m="http://schemas.openxmlformats.org/officeDocument/2006/math" xmlns:v="urn:schemas-microsoft-com:vml" xmlns:wp14="http://schemas.microsoft.com/office/word/2010/wordprocessingDrawing" xmlns:wp="http://schemas.openxmlformats.org/drawingml/2006/wordprocessingDrawing" xmlns:w10="urn:schemas-microsoft-com:office:word" xmlns:w="http://schemas.openxmlformats.org/wordprocessingml/2006/main" xmlns:w14="http://schemas.microsoft.com/office/word/2010/wordml" xmlns:w15="http://schemas.microsoft.com/office/word/2012/wordml" xmlns:w16cex="http://schemas.microsoft.com/office/word/2018/wordml/cex" xmlns:w16cid="http://schemas.microsoft.com/office/word/2016/wordml/cid" xmlns:w16="http://schemas.microsoft.com/office/word/2018/wordml" xmlns:w16sdtdh="http://schemas.microsoft.com/office/word/2020/wordml/sdtdatahash" xmlns:w16se="http://schemas.microsoft.com/office/word/2015/wordml/symex" xmlns:wpg="http://schemas.microsoft.com/office/word/2010/wordprocessingGroup" xmlns:wpi="http://schemas.microsoft.com/office/word/2010/wordprocessingInk" xmlns:wne="http://schemas.microsoft.com/office/word/2006/wordml" xmlns:wps="http://schemas.microsoft.com/office/word/2010/wordprocessingShape" mc:Ignorable="w14 w15 w16se w16cid w16 w16cex w16sdtdh wp14">
+  <w:abstractNum w:abstractNumId="0" w15:restartNumberingAfterBreak="0">
     <w:nsid w:val="0445759B"/>
     <w:multiLevelType w:val="hybridMultilevel"/>
     <w:tmpl w:val="B97EB888"/>
@@ -1475,7 +1680,7 @@
       </w:pPr>
     </w:lvl>
   </w:abstractNum>
-  <w:abstractNum w:abstractNumId="1">
+  <w:abstractNum w:abstractNumId="1" w15:restartNumberingAfterBreak="0">
     <w:nsid w:val="0F002722"/>
     <w:multiLevelType w:val="hybridMultilevel"/>
     <w:tmpl w:val="D9320E3A"/>
@@ -1588,7 +1793,7 @@
       </w:rPr>
     </w:lvl>
   </w:abstractNum>
-  <w:abstractNum w:abstractNumId="2">
+  <w:abstractNum w:abstractNumId="2" w15:restartNumberingAfterBreak="0">
     <w:nsid w:val="28FB6040"/>
     <w:multiLevelType w:val="hybridMultilevel"/>
     <w:tmpl w:val="AA703B1C"/>
@@ -1701,7 +1906,7 @@
       </w:rPr>
     </w:lvl>
   </w:abstractNum>
-  <w:abstractNum w:abstractNumId="3">
+  <w:abstractNum w:abstractNumId="3" w15:restartNumberingAfterBreak="0">
     <w:nsid w:val="2BDC4B3C"/>
     <w:multiLevelType w:val="hybridMultilevel"/>
     <w:tmpl w:val="F5B6DF1C"/>
@@ -1814,7 +2019,7 @@
       </w:rPr>
     </w:lvl>
   </w:abstractNum>
-  <w:abstractNum w:abstractNumId="4">
+  <w:abstractNum w:abstractNumId="4" w15:restartNumberingAfterBreak="0">
     <w:nsid w:val="437B06C0"/>
     <w:multiLevelType w:val="hybridMultilevel"/>
     <w:tmpl w:val="2A882146"/>
@@ -1927,7 +2132,7 @@
       </w:rPr>
     </w:lvl>
   </w:abstractNum>
-  <w:abstractNum w:abstractNumId="5">
+  <w:abstractNum w:abstractNumId="5" w15:restartNumberingAfterBreak="0">
     <w:nsid w:val="73A60007"/>
     <w:multiLevelType w:val="hybridMultilevel"/>
     <w:tmpl w:val="B77A53FC"/>
@@ -2038,7 +2243,7 @@
 </file>
 
 <file path=word/styles.xml><?xml version="1.0" encoding="utf-8"?>
-<w:styles xmlns:mc="http://schemas.openxmlformats.org/markup-compatibility/2006" xmlns:r="http://schemas.openxmlformats.org/officeDocument/2006/relationships" xmlns:w="http://schemas.openxmlformats.org/wordprocessingml/2006/main" xmlns:w14="http://schemas.microsoft.com/office/word/2010/wordml" mc:Ignorable="w14">
+<w:styles xmlns:mc="http://schemas.openxmlformats.org/markup-compatibility/2006" xmlns:r="http://schemas.openxmlformats.org/officeDocument/2006/relationships" xmlns:w="http://schemas.openxmlformats.org/wordprocessingml/2006/main" xmlns:w14="http://schemas.microsoft.com/office/word/2010/wordml" xmlns:w15="http://schemas.microsoft.com/office/word/2012/wordml" xmlns:w16cex="http://schemas.microsoft.com/office/word/2018/wordml/cex" xmlns:w16cid="http://schemas.microsoft.com/office/word/2016/wordml/cid" xmlns:w16="http://schemas.microsoft.com/office/word/2018/wordml" xmlns:w16sdtdh="http://schemas.microsoft.com/office/word/2020/wordml/sdtdatahash" xmlns:w16se="http://schemas.microsoft.com/office/word/2015/wordml/symex" mc:Ignorable="w14 w15 w16se w16cid w16 w16cex w16sdtdh">
   <w:docDefaults>
     <w:rPrDefault>
       <w:rPr>
@@ -2054,144 +2259,383 @@
       </w:pPr>
     </w:pPrDefault>
   </w:docDefaults>
-  <w:latentStyles w:defLockedState="0" w:defUIPriority="99" w:defSemiHidden="1" w:defUnhideWhenUsed="1" w:defQFormat="0" w:count="267">
-    <w:lsdException w:name="Normal" w:semiHidden="0" w:uiPriority="0" w:unhideWhenUsed="0" w:qFormat="1"/>
-    <w:lsdException w:name="heading 1" w:semiHidden="0" w:uiPriority="9" w:unhideWhenUsed="0" w:qFormat="1"/>
-    <w:lsdException w:name="heading 2" w:uiPriority="9" w:qFormat="1"/>
-    <w:lsdException w:name="heading 3" w:uiPriority="9" w:qFormat="1"/>
-    <w:lsdException w:name="heading 4" w:uiPriority="9" w:qFormat="1"/>
-    <w:lsdException w:name="heading 5" w:uiPriority="9" w:qFormat="1"/>
-    <w:lsdException w:name="heading 6" w:uiPriority="9" w:qFormat="1"/>
-    <w:lsdException w:name="heading 7" w:uiPriority="9" w:qFormat="1"/>
-    <w:lsdException w:name="heading 8" w:uiPriority="9" w:qFormat="1"/>
-    <w:lsdException w:name="heading 9" w:uiPriority="9" w:qFormat="1"/>
-    <w:lsdException w:name="toc 1" w:uiPriority="39"/>
-    <w:lsdException w:name="toc 2" w:uiPriority="39"/>
-    <w:lsdException w:name="toc 3" w:uiPriority="39"/>
-    <w:lsdException w:name="toc 4" w:uiPriority="39"/>
-    <w:lsdException w:name="toc 5" w:uiPriority="39"/>
-    <w:lsdException w:name="toc 6" w:uiPriority="39"/>
-    <w:lsdException w:name="toc 7" w:uiPriority="39"/>
-    <w:lsdException w:name="toc 8" w:uiPriority="39"/>
-    <w:lsdException w:name="toc 9" w:uiPriority="39"/>
-    <w:lsdException w:name="caption" w:uiPriority="35" w:qFormat="1"/>
-    <w:lsdException w:name="Title" w:semiHidden="0" w:uiPriority="10" w:unhideWhenUsed="0" w:qFormat="1"/>
-    <w:lsdException w:name="Default Paragraph Font" w:uiPriority="1"/>
-    <w:lsdException w:name="Subtitle" w:semiHidden="0" w:uiPriority="11" w:unhideWhenUsed="0" w:qFormat="1"/>
-    <w:lsdException w:name="Strong" w:semiHidden="0" w:uiPriority="22" w:unhideWhenUsed="0" w:qFormat="1"/>
-    <w:lsdException w:name="Emphasis" w:semiHidden="0" w:uiPriority="20" w:unhideWhenUsed="0" w:qFormat="1"/>
-    <w:lsdException w:name="Table Grid" w:semiHidden="0" w:uiPriority="59" w:unhideWhenUsed="0"/>
-    <w:lsdException w:name="Placeholder Text" w:unhideWhenUsed="0"/>
-    <w:lsdException w:name="No Spacing" w:semiHidden="0" w:uiPriority="1" w:unhideWhenUsed="0" w:qFormat="1"/>
-    <w:lsdException w:name="Light Shading" w:semiHidden="0" w:uiPriority="60" w:unhideWhenUsed="0"/>
-    <w:lsdException w:name="Light List" w:semiHidden="0" w:uiPriority="61" w:unhideWhenUsed="0"/>
-    <w:lsdException w:name="Light Grid" w:semiHidden="0" w:uiPriority="62" w:unhideWhenUsed="0"/>
-    <w:lsdException w:name="Medium Shading 1" w:semiHidden="0" w:uiPriority="63" w:unhideWhenUsed="0"/>
-    <w:lsdException w:name="Medium Shading 2" w:semiHidden="0" w:uiPriority="64" w:unhideWhenUsed="0"/>
-    <w:lsdException w:name="Medium List 1" w:semiHidden="0" w:uiPriority="65" w:unhideWhenUsed="0"/>
-    <w:lsdException w:name="Medium List 2" w:semiHidden="0" w:uiPriority="66" w:unhideWhenUsed="0"/>
-    <w:lsdException w:name="Medium Grid 1" w:semiHidden="0" w:uiPriority="67" w:unhideWhenUsed="0"/>
-    <w:lsdException w:name="Medium Grid 2" w:semiHidden="0" w:uiPriority="68" w:unhideWhenUsed="0"/>
-    <w:lsdException w:name="Medium Grid 3" w:semiHidden="0" w:uiPriority="69" w:unhideWhenUsed="0"/>
-    <w:lsdException w:name="Dark List" w:semiHidden="0" w:uiPriority="70" w:unhideWhenUsed="0"/>
-    <w:lsdException w:name="Colorful Shading" w:semiHidden="0" w:uiPriority="71" w:unhideWhenUsed="0"/>
-    <w:lsdException w:name="Colorful List" w:semiHidden="0" w:uiPriority="72" w:unhideWhenUsed="0"/>
-    <w:lsdException w:name="Colorful Grid" w:semiHidden="0" w:uiPriority="73" w:unhideWhenUsed="0"/>
-    <w:lsdException w:name="Light Shading Accent 1" w:semiHidden="0" w:uiPriority="60" w:unhideWhenUsed="0"/>
-    <w:lsdException w:name="Light List Accent 1" w:semiHidden="0" w:uiPriority="61" w:unhideWhenUsed="0"/>
-    <w:lsdException w:name="Light Grid Accent 1" w:semiHidden="0" w:uiPriority="62" w:unhideWhenUsed="0"/>
-    <w:lsdException w:name="Medium Shading 1 Accent 1" w:semiHidden="0" w:uiPriority="63" w:unhideWhenUsed="0"/>
-    <w:lsdException w:name="Medium Shading 2 Accent 1" w:semiHidden="0" w:uiPriority="64" w:unhideWhenUsed="0"/>
-    <w:lsdException w:name="Medium List 1 Accent 1" w:semiHidden="0" w:uiPriority="65" w:unhideWhenUsed="0"/>
-    <w:lsdException w:name="Revision" w:unhideWhenUsed="0"/>
-    <w:lsdException w:name="List Paragraph" w:semiHidden="0" w:uiPriority="34" w:unhideWhenUsed="0" w:qFormat="1"/>
-    <w:lsdException w:name="Quote" w:semiHidden="0" w:uiPriority="29" w:unhideWhenUsed="0" w:qFormat="1"/>
-    <w:lsdException w:name="Intense Quote" w:semiHidden="0" w:uiPriority="30" w:unhideWhenUsed="0" w:qFormat="1"/>
-    <w:lsdException w:name="Medium List 2 Accent 1" w:semiHidden="0" w:uiPriority="66" w:unhideWhenUsed="0"/>
-    <w:lsdException w:name="Medium Grid 1 Accent 1" w:semiHidden="0" w:uiPriority="67" w:unhideWhenUsed="0"/>
-    <w:lsdException w:name="Medium Grid 2 Accent 1" w:semiHidden="0" w:uiPriority="68" w:unhideWhenUsed="0"/>
-    <w:lsdException w:name="Medium Grid 3 Accent 1" w:semiHidden="0" w:uiPriority="69" w:unhideWhenUsed="0"/>
-    <w:lsdException w:name="Dark List Accent 1" w:semiHidden="0" w:uiPriority="70" w:unhideWhenUsed="0"/>
-    <w:lsdException w:name="Colorful Shading Accent 1" w:semiHidden="0" w:uiPriority="71" w:unhideWhenUsed="0"/>
-    <w:lsdException w:name="Colorful List Accent 1" w:semiHidden="0" w:uiPriority="72" w:unhideWhenUsed="0"/>
-    <w:lsdException w:name="Colorful Grid Accent 1" w:semiHidden="0" w:uiPriority="73" w:unhideWhenUsed="0"/>
-    <w:lsdException w:name="Light Shading Accent 2" w:semiHidden="0" w:uiPriority="60" w:unhideWhenUsed="0"/>
-    <w:lsdException w:name="Light List Accent 2" w:semiHidden="0" w:uiPriority="61" w:unhideWhenUsed="0"/>
-    <w:lsdException w:name="Light Grid Accent 2" w:semiHidden="0" w:uiPriority="62" w:unhideWhenUsed="0"/>
-    <w:lsdException w:name="Medium Shading 1 Accent 2" w:semiHidden="0" w:uiPriority="63" w:unhideWhenUsed="0"/>
-    <w:lsdException w:name="Medium Shading 2 Accent 2" w:semiHidden="0" w:uiPriority="64" w:unhideWhenUsed="0"/>
-    <w:lsdException w:name="Medium List 1 Accent 2" w:semiHidden="0" w:uiPriority="65" w:unhideWhenUsed="0"/>
-    <w:lsdException w:name="Medium List 2 Accent 2" w:semiHidden="0" w:uiPriority="66" w:unhideWhenUsed="0"/>
-    <w:lsdException w:name="Medium Grid 1 Accent 2" w:semiHidden="0" w:uiPriority="67" w:unhideWhenUsed="0"/>
-    <w:lsdException w:name="Medium Grid 2 Accent 2" w:semiHidden="0" w:uiPriority="68" w:unhideWhenUsed="0"/>
-    <w:lsdException w:name="Medium Grid 3 Accent 2" w:semiHidden="0" w:uiPriority="69" w:unhideWhenUsed="0"/>
-    <w:lsdException w:name="Dark List Accent 2" w:semiHidden="0" w:uiPriority="70" w:unhideWhenUsed="0"/>
-    <w:lsdException w:name="Colorful Shading Accent 2" w:semiHidden="0" w:uiPriority="71" w:unhideWhenUsed="0"/>
-    <w:lsdException w:name="Colorful List Accent 2" w:semiHidden="0" w:uiPriority="72" w:unhideWhenUsed="0"/>
-    <w:lsdException w:name="Colorful Grid Accent 2" w:semiHidden="0" w:uiPriority="73" w:unhideWhenUsed="0"/>
-    <w:lsdException w:name="Light Shading Accent 3" w:semiHidden="0" w:uiPriority="60" w:unhideWhenUsed="0"/>
-    <w:lsdException w:name="Light List Accent 3" w:semiHidden="0" w:uiPriority="61" w:unhideWhenUsed="0"/>
-    <w:lsdException w:name="Light Grid Accent 3" w:semiHidden="0" w:uiPriority="62" w:unhideWhenUsed="0"/>
-    <w:lsdException w:name="Medium Shading 1 Accent 3" w:semiHidden="0" w:uiPriority="63" w:unhideWhenUsed="0"/>
-    <w:lsdException w:name="Medium Shading 2 Accent 3" w:semiHidden="0" w:uiPriority="64" w:unhideWhenUsed="0"/>
-    <w:lsdException w:name="Medium List 1 Accent 3" w:semiHidden="0" w:uiPriority="65" w:unhideWhenUsed="0"/>
-    <w:lsdException w:name="Medium List 2 Accent 3" w:semiHidden="0" w:uiPriority="66" w:unhideWhenUsed="0"/>
-    <w:lsdException w:name="Medium Grid 1 Accent 3" w:semiHidden="0" w:uiPriority="67" w:unhideWhenUsed="0"/>
-    <w:lsdException w:name="Medium Grid 2 Accent 3" w:semiHidden="0" w:uiPriority="68" w:unhideWhenUsed="0"/>
-    <w:lsdException w:name="Medium Grid 3 Accent 3" w:semiHidden="0" w:uiPriority="69" w:unhideWhenUsed="0"/>
-    <w:lsdException w:name="Dark List Accent 3" w:semiHidden="0" w:uiPriority="70" w:unhideWhenUsed="0"/>
-    <w:lsdException w:name="Colorful Shading Accent 3" w:semiHidden="0" w:uiPriority="71" w:unhideWhenUsed="0"/>
-    <w:lsdException w:name="Colorful List Accent 3" w:semiHidden="0" w:uiPriority="72" w:unhideWhenUsed="0"/>
-    <w:lsdException w:name="Colorful Grid Accent 3" w:semiHidden="0" w:uiPriority="73" w:unhideWhenUsed="0"/>
-    <w:lsdException w:name="Light Shading Accent 4" w:semiHidden="0" w:uiPriority="60" w:unhideWhenUsed="0"/>
-    <w:lsdException w:name="Light List Accent 4" w:semiHidden="0" w:uiPriority="61" w:unhideWhenUsed="0"/>
-    <w:lsdException w:name="Light Grid Accent 4" w:semiHidden="0" w:uiPriority="62" w:unhideWhenUsed="0"/>
-    <w:lsdException w:name="Medium Shading 1 Accent 4" w:semiHidden="0" w:uiPriority="63" w:unhideWhenUsed="0"/>
-    <w:lsdException w:name="Medium Shading 2 Accent 4" w:semiHidden="0" w:uiPriority="64" w:unhideWhenUsed="0"/>
-    <w:lsdException w:name="Medium List 1 Accent 4" w:semiHidden="0" w:uiPriority="65" w:unhideWhenUsed="0"/>
-    <w:lsdException w:name="Medium List 2 Accent 4" w:semiHidden="0" w:uiPriority="66" w:unhideWhenUsed="0"/>
-    <w:lsdException w:name="Medium Grid 1 Accent 4" w:semiHidden="0" w:uiPriority="67" w:unhideWhenUsed="0"/>
-    <w:lsdException w:name="Medium Grid 2 Accent 4" w:semiHidden="0" w:uiPriority="68" w:unhideWhenUsed="0"/>
-    <w:lsdException w:name="Medium Grid 3 Accent 4" w:semiHidden="0" w:uiPriority="69" w:unhideWhenUsed="0"/>
-    <w:lsdException w:name="Dark List Accent 4" w:semiHidden="0" w:uiPriority="70" w:unhideWhenUsed="0"/>
-    <w:lsdException w:name="Colorful Shading Accent 4" w:semiHidden="0" w:uiPriority="71" w:unhideWhenUsed="0"/>
-    <w:lsdException w:name="Colorful List Accent 4" w:semiHidden="0" w:uiPriority="72" w:unhideWhenUsed="0"/>
-    <w:lsdException w:name="Colorful Grid Accent 4" w:semiHidden="0" w:uiPriority="73" w:unhideWhenUsed="0"/>
-    <w:lsdException w:name="Light Shading Accent 5" w:semiHidden="0" w:uiPriority="60" w:unhideWhenUsed="0"/>
-    <w:lsdException w:name="Light List Accent 5" w:semiHidden="0" w:uiPriority="61" w:unhideWhenUsed="0"/>
-    <w:lsdException w:name="Light Grid Accent 5" w:semiHidden="0" w:uiPriority="62" w:unhideWhenUsed="0"/>
-    <w:lsdException w:name="Medium Shading 1 Accent 5" w:semiHidden="0" w:uiPriority="63" w:unhideWhenUsed="0"/>
-    <w:lsdException w:name="Medium Shading 2 Accent 5" w:semiHidden="0" w:uiPriority="64" w:unhideWhenUsed="0"/>
-    <w:lsdException w:name="Medium List 1 Accent 5" w:semiHidden="0" w:uiPriority="65" w:unhideWhenUsed="0"/>
-    <w:lsdException w:name="Medium List 2 Accent 5" w:semiHidden="0" w:uiPriority="66" w:unhideWhenUsed="0"/>
-    <w:lsdException w:name="Medium Grid 1 Accent 5" w:semiHidden="0" w:uiPriority="67" w:unhideWhenUsed="0"/>
-    <w:lsdException w:name="Medium Grid 2 Accent 5" w:semiHidden="0" w:uiPriority="68" w:unhideWhenUsed="0"/>
-    <w:lsdException w:name="Medium Grid 3 Accent 5" w:semiHidden="0" w:uiPriority="69" w:unhideWhenUsed="0"/>
-    <w:lsdException w:name="Dark List Accent 5" w:semiHidden="0" w:uiPriority="70" w:unhideWhenUsed="0"/>
-    <w:lsdException w:name="Colorful Shading Accent 5" w:semiHidden="0" w:uiPriority="71" w:unhideWhenUsed="0"/>
-    <w:lsdException w:name="Colorful List Accent 5" w:semiHidden="0" w:uiPriority="72" w:unhideWhenUsed="0"/>
-    <w:lsdException w:name="Colorful Grid Accent 5" w:semiHidden="0" w:uiPriority="73" w:unhideWhenUsed="0"/>
-    <w:lsdException w:name="Light Shading Accent 6" w:semiHidden="0" w:uiPriority="60" w:unhideWhenUsed="0"/>
-    <w:lsdException w:name="Light List Accent 6" w:semiHidden="0" w:uiPriority="61" w:unhideWhenUsed="0"/>
-    <w:lsdException w:name="Light Grid Accent 6" w:semiHidden="0" w:uiPriority="62" w:unhideWhenUsed="0"/>
-    <w:lsdException w:name="Medium Shading 1 Accent 6" w:semiHidden="0" w:uiPriority="63" w:unhideWhenUsed="0"/>
-    <w:lsdException w:name="Medium Shading 2 Accent 6" w:semiHidden="0" w:uiPriority="64" w:unhideWhenUsed="0"/>
-    <w:lsdException w:name="Medium List 1 Accent 6" w:semiHidden="0" w:uiPriority="65" w:unhideWhenUsed="0"/>
-    <w:lsdException w:name="Medium List 2 Accent 6" w:semiHidden="0" w:uiPriority="66" w:unhideWhenUsed="0"/>
-    <w:lsdException w:name="Medium Grid 1 Accent 6" w:semiHidden="0" w:uiPriority="67" w:unhideWhenUsed="0"/>
-    <w:lsdException w:name="Medium Grid 2 Accent 6" w:semiHidden="0" w:uiPriority="68" w:unhideWhenUsed="0"/>
-    <w:lsdException w:name="Medium Grid 3 Accent 6" w:semiHidden="0" w:uiPriority="69" w:unhideWhenUsed="0"/>
-    <w:lsdException w:name="Dark List Accent 6" w:semiHidden="0" w:uiPriority="70" w:unhideWhenUsed="0"/>
-    <w:lsdException w:name="Colorful Shading Accent 6" w:semiHidden="0" w:uiPriority="71" w:unhideWhenUsed="0"/>
-    <w:lsdException w:name="Colorful List Accent 6" w:semiHidden="0" w:uiPriority="72" w:unhideWhenUsed="0"/>
-    <w:lsdException w:name="Colorful Grid Accent 6" w:semiHidden="0" w:uiPriority="73" w:unhideWhenUsed="0"/>
-    <w:lsdException w:name="Subtle Emphasis" w:semiHidden="0" w:uiPriority="19" w:unhideWhenUsed="0" w:qFormat="1"/>
-    <w:lsdException w:name="Intense Emphasis" w:semiHidden="0" w:uiPriority="21" w:unhideWhenUsed="0" w:qFormat="1"/>
-    <w:lsdException w:name="Subtle Reference" w:semiHidden="0" w:uiPriority="31" w:unhideWhenUsed="0" w:qFormat="1"/>
-    <w:lsdException w:name="Intense Reference" w:semiHidden="0" w:uiPriority="32" w:unhideWhenUsed="0" w:qFormat="1"/>
-    <w:lsdException w:name="Book Title" w:semiHidden="0" w:uiPriority="33" w:unhideWhenUsed="0" w:qFormat="1"/>
-    <w:lsdException w:name="Bibliography" w:uiPriority="37"/>
-    <w:lsdException w:name="TOC Heading" w:uiPriority="39" w:qFormat="1"/>
+  <w:latentStyles w:defLockedState="0" w:defUIPriority="99" w:defSemiHidden="0" w:defUnhideWhenUsed="0" w:defQFormat="0" w:count="376">
+    <w:lsdException w:name="Normal" w:uiPriority="0" w:qFormat="1"/>
+    <w:lsdException w:name="heading 1" w:uiPriority="9" w:qFormat="1"/>
+    <w:lsdException w:name="heading 2" w:semiHidden="1" w:uiPriority="9" w:unhideWhenUsed="1" w:qFormat="1"/>
+    <w:lsdException w:name="heading 3" w:semiHidden="1" w:uiPriority="9" w:unhideWhenUsed="1" w:qFormat="1"/>
+    <w:lsdException w:name="heading 4" w:semiHidden="1" w:uiPriority="9" w:unhideWhenUsed="1" w:qFormat="1"/>
+    <w:lsdException w:name="heading 5" w:semiHidden="1" w:uiPriority="9" w:unhideWhenUsed="1" w:qFormat="1"/>
+    <w:lsdException w:name="heading 6" w:semiHidden="1" w:uiPriority="9" w:unhideWhenUsed="1" w:qFormat="1"/>
+    <w:lsdException w:name="heading 7" w:semiHidden="1" w:uiPriority="9" w:unhideWhenUsed="1" w:qFormat="1"/>
+    <w:lsdException w:name="heading 8" w:semiHidden="1" w:uiPriority="9" w:unhideWhenUsed="1" w:qFormat="1"/>
+    <w:lsdException w:name="heading 9" w:semiHidden="1" w:uiPriority="9" w:unhideWhenUsed="1" w:qFormat="1"/>
+    <w:lsdException w:name="index 1" w:semiHidden="1" w:unhideWhenUsed="1"/>
+    <w:lsdException w:name="index 2" w:semiHidden="1" w:unhideWhenUsed="1"/>
+    <w:lsdException w:name="index 3" w:semiHidden="1" w:unhideWhenUsed="1"/>
+    <w:lsdException w:name="index 4" w:semiHidden="1" w:unhideWhenUsed="1"/>
+    <w:lsdException w:name="index 5" w:semiHidden="1" w:unhideWhenUsed="1"/>
+    <w:lsdException w:name="index 6" w:semiHidden="1" w:unhideWhenUsed="1"/>
+    <w:lsdException w:name="index 7" w:semiHidden="1" w:unhideWhenUsed="1"/>
+    <w:lsdException w:name="index 8" w:semiHidden="1" w:unhideWhenUsed="1"/>
+    <w:lsdException w:name="index 9" w:semiHidden="1" w:unhideWhenUsed="1"/>
+    <w:lsdException w:name="toc 1" w:semiHidden="1" w:uiPriority="39" w:unhideWhenUsed="1"/>
+    <w:lsdException w:name="toc 2" w:semiHidden="1" w:uiPriority="39" w:unhideWhenUsed="1"/>
+    <w:lsdException w:name="toc 3" w:semiHidden="1" w:uiPriority="39" w:unhideWhenUsed="1"/>
+    <w:lsdException w:name="toc 4" w:semiHidden="1" w:uiPriority="39" w:unhideWhenUsed="1"/>
+    <w:lsdException w:name="toc 5" w:semiHidden="1" w:uiPriority="39" w:unhideWhenUsed="1"/>
+    <w:lsdException w:name="toc 6" w:semiHidden="1" w:uiPriority="39" w:unhideWhenUsed="1"/>
+    <w:lsdException w:name="toc 7" w:semiHidden="1" w:uiPriority="39" w:unhideWhenUsed="1"/>
+    <w:lsdException w:name="toc 8" w:semiHidden="1" w:uiPriority="39" w:unhideWhenUsed="1"/>
+    <w:lsdException w:name="toc 9" w:semiHidden="1" w:uiPriority="39" w:unhideWhenUsed="1"/>
+    <w:lsdException w:name="Normal Indent" w:semiHidden="1" w:unhideWhenUsed="1"/>
+    <w:lsdException w:name="footnote text" w:semiHidden="1" w:unhideWhenUsed="1"/>
+    <w:lsdException w:name="annotation text" w:semiHidden="1" w:unhideWhenUsed="1"/>
+    <w:lsdException w:name="header" w:semiHidden="1" w:unhideWhenUsed="1"/>
+    <w:lsdException w:name="footer" w:semiHidden="1" w:unhideWhenUsed="1"/>
+    <w:lsdException w:name="index heading" w:semiHidden="1" w:unhideWhenUsed="1"/>
+    <w:lsdException w:name="caption" w:semiHidden="1" w:uiPriority="35" w:unhideWhenUsed="1" w:qFormat="1"/>
+    <w:lsdException w:name="table of figures" w:semiHidden="1" w:unhideWhenUsed="1"/>
+    <w:lsdException w:name="envelope address" w:semiHidden="1" w:unhideWhenUsed="1"/>
+    <w:lsdException w:name="envelope return" w:semiHidden="1" w:unhideWhenUsed="1"/>
+    <w:lsdException w:name="footnote reference" w:semiHidden="1" w:unhideWhenUsed="1"/>
+    <w:lsdException w:name="annotation reference" w:semiHidden="1" w:unhideWhenUsed="1"/>
+    <w:lsdException w:name="line number" w:semiHidden="1" w:unhideWhenUsed="1"/>
+    <w:lsdException w:name="page number" w:semiHidden="1" w:unhideWhenUsed="1"/>
+    <w:lsdException w:name="endnote reference" w:semiHidden="1" w:unhideWhenUsed="1"/>
+    <w:lsdException w:name="endnote text" w:semiHidden="1" w:unhideWhenUsed="1"/>
+    <w:lsdException w:name="table of authorities" w:semiHidden="1" w:unhideWhenUsed="1"/>
+    <w:lsdException w:name="macro" w:semiHidden="1" w:unhideWhenUsed="1"/>
+    <w:lsdException w:name="toa heading" w:semiHidden="1" w:unhideWhenUsed="1"/>
+    <w:lsdException w:name="List" w:semiHidden="1" w:unhideWhenUsed="1"/>
+    <w:lsdException w:name="List Bullet" w:semiHidden="1" w:unhideWhenUsed="1"/>
+    <w:lsdException w:name="List Number" w:semiHidden="1" w:unhideWhenUsed="1"/>
+    <w:lsdException w:name="List 2" w:semiHidden="1" w:unhideWhenUsed="1"/>
+    <w:lsdException w:name="List 3" w:semiHidden="1" w:unhideWhenUsed="1"/>
+    <w:lsdException w:name="List 4" w:semiHidden="1" w:unhideWhenUsed="1"/>
+    <w:lsdException w:name="List 5" w:semiHidden="1" w:unhideWhenUsed="1"/>
+    <w:lsdException w:name="List Bullet 2" w:semiHidden="1" w:unhideWhenUsed="1"/>
+    <w:lsdException w:name="List Bullet 3" w:semiHidden="1" w:unhideWhenUsed="1"/>
+    <w:lsdException w:name="List Bullet 4" w:semiHidden="1" w:unhideWhenUsed="1"/>
+    <w:lsdException w:name="List Bullet 5" w:semiHidden="1" w:unhideWhenUsed="1"/>
+    <w:lsdException w:name="List Number 2" w:semiHidden="1" w:unhideWhenUsed="1"/>
+    <w:lsdException w:name="List Number 3" w:semiHidden="1" w:unhideWhenUsed="1"/>
+    <w:lsdException w:name="List Number 4" w:semiHidden="1" w:unhideWhenUsed="1"/>
+    <w:lsdException w:name="List Number 5" w:semiHidden="1" w:unhideWhenUsed="1"/>
+    <w:lsdException w:name="Title" w:uiPriority="10" w:qFormat="1"/>
+    <w:lsdException w:name="Closing" w:semiHidden="1" w:unhideWhenUsed="1"/>
+    <w:lsdException w:name="Signature" w:semiHidden="1" w:unhideWhenUsed="1"/>
+    <w:lsdException w:name="Default Paragraph Font" w:semiHidden="1" w:uiPriority="1" w:unhideWhenUsed="1"/>
+    <w:lsdException w:name="Body Text" w:semiHidden="1" w:unhideWhenUsed="1"/>
+    <w:lsdException w:name="Body Text Indent" w:semiHidden="1" w:unhideWhenUsed="1"/>
+    <w:lsdException w:name="List Continue" w:semiHidden="1" w:unhideWhenUsed="1"/>
+    <w:lsdException w:name="List Continue 2" w:semiHidden="1" w:unhideWhenUsed="1"/>
+    <w:lsdException w:name="List Continue 3" w:semiHidden="1" w:unhideWhenUsed="1"/>
+    <w:lsdException w:name="List Continue 4" w:semiHidden="1" w:unhideWhenUsed="1"/>
+    <w:lsdException w:name="List Continue 5" w:semiHidden="1" w:unhideWhenUsed="1"/>
+    <w:lsdException w:name="Message Header" w:semiHidden="1" w:unhideWhenUsed="1"/>
+    <w:lsdException w:name="Subtitle" w:uiPriority="11" w:qFormat="1"/>
+    <w:lsdException w:name="Salutation" w:semiHidden="1" w:unhideWhenUsed="1"/>
+    <w:lsdException w:name="Date" w:semiHidden="1" w:unhideWhenUsed="1"/>
+    <w:lsdException w:name="Body Text First Indent" w:semiHidden="1" w:unhideWhenUsed="1"/>
+    <w:lsdException w:name="Body Text First Indent 2" w:semiHidden="1" w:unhideWhenUsed="1"/>
+    <w:lsdException w:name="Note Heading" w:semiHidden="1" w:unhideWhenUsed="1"/>
+    <w:lsdException w:name="Body Text 2" w:semiHidden="1" w:unhideWhenUsed="1"/>
+    <w:lsdException w:name="Body Text 3" w:semiHidden="1" w:unhideWhenUsed="1"/>
+    <w:lsdException w:name="Body Text Indent 2" w:semiHidden="1" w:unhideWhenUsed="1"/>
+    <w:lsdException w:name="Body Text Indent 3" w:semiHidden="1" w:unhideWhenUsed="1"/>
+    <w:lsdException w:name="Block Text" w:semiHidden="1" w:unhideWhenUsed="1"/>
+    <w:lsdException w:name="Hyperlink" w:semiHidden="1" w:unhideWhenUsed="1"/>
+    <w:lsdException w:name="FollowedHyperlink" w:semiHidden="1" w:unhideWhenUsed="1"/>
+    <w:lsdException w:name="Strong" w:uiPriority="22" w:qFormat="1"/>
+    <w:lsdException w:name="Emphasis" w:uiPriority="20" w:qFormat="1"/>
+    <w:lsdException w:name="Document Map" w:semiHidden="1" w:unhideWhenUsed="1"/>
+    <w:lsdException w:name="Plain Text" w:semiHidden="1" w:unhideWhenUsed="1"/>
+    <w:lsdException w:name="E-mail Signature" w:semiHidden="1" w:unhideWhenUsed="1"/>
+    <w:lsdException w:name="HTML Top of Form" w:semiHidden="1" w:unhideWhenUsed="1"/>
+    <w:lsdException w:name="HTML Bottom of Form" w:semiHidden="1" w:unhideWhenUsed="1"/>
+    <w:lsdException w:name="Normal (Web)" w:semiHidden="1" w:unhideWhenUsed="1"/>
+    <w:lsdException w:name="HTML Acronym" w:semiHidden="1" w:unhideWhenUsed="1"/>
+    <w:lsdException w:name="HTML Address" w:semiHidden="1" w:unhideWhenUsed="1"/>
+    <w:lsdException w:name="HTML Cite" w:semiHidden="1" w:unhideWhenUsed="1"/>
+    <w:lsdException w:name="HTML Code" w:semiHidden="1" w:unhideWhenUsed="1"/>
+    <w:lsdException w:name="HTML Definition" w:semiHidden="1" w:unhideWhenUsed="1"/>
+    <w:lsdException w:name="HTML Keyboard" w:semiHidden="1" w:unhideWhenUsed="1"/>
+    <w:lsdException w:name="HTML Preformatted" w:semiHidden="1" w:unhideWhenUsed="1"/>
+    <w:lsdException w:name="HTML Sample" w:semiHidden="1" w:unhideWhenUsed="1"/>
+    <w:lsdException w:name="HTML Typewriter" w:semiHidden="1" w:unhideWhenUsed="1"/>
+    <w:lsdException w:name="HTML Variable" w:semiHidden="1" w:unhideWhenUsed="1"/>
+    <w:lsdException w:name="Normal Table" w:semiHidden="1" w:unhideWhenUsed="1"/>
+    <w:lsdException w:name="annotation subject" w:semiHidden="1" w:unhideWhenUsed="1"/>
+    <w:lsdException w:name="No List" w:semiHidden="1" w:unhideWhenUsed="1"/>
+    <w:lsdException w:name="Outline List 1" w:semiHidden="1" w:unhideWhenUsed="1"/>
+    <w:lsdException w:name="Outline List 2" w:semiHidden="1" w:unhideWhenUsed="1"/>
+    <w:lsdException w:name="Outline List 3" w:semiHidden="1" w:unhideWhenUsed="1"/>
+    <w:lsdException w:name="Table Simple 1" w:semiHidden="1" w:unhideWhenUsed="1"/>
+    <w:lsdException w:name="Table Simple 2" w:semiHidden="1" w:unhideWhenUsed="1"/>
+    <w:lsdException w:name="Table Simple 3" w:semiHidden="1" w:unhideWhenUsed="1"/>
+    <w:lsdException w:name="Table Classic 1" w:semiHidden="1" w:unhideWhenUsed="1"/>
+    <w:lsdException w:name="Table Classic 2" w:semiHidden="1" w:unhideWhenUsed="1"/>
+    <w:lsdException w:name="Table Classic 3" w:semiHidden="1" w:unhideWhenUsed="1"/>
+    <w:lsdException w:name="Table Classic 4" w:semiHidden="1" w:unhideWhenUsed="1"/>
+    <w:lsdException w:name="Table Colorful 1" w:semiHidden="1" w:unhideWhenUsed="1"/>
+    <w:lsdException w:name="Table Colorful 2" w:semiHidden="1" w:unhideWhenUsed="1"/>
+    <w:lsdException w:name="Table Colorful 3" w:semiHidden="1" w:unhideWhenUsed="1"/>
+    <w:lsdException w:name="Table Columns 1" w:semiHidden="1" w:unhideWhenUsed="1"/>
+    <w:lsdException w:name="Table Columns 2" w:semiHidden="1" w:unhideWhenUsed="1"/>
+    <w:lsdException w:name="Table Columns 3" w:semiHidden="1" w:unhideWhenUsed="1"/>
+    <w:lsdException w:name="Table Columns 4" w:semiHidden="1" w:unhideWhenUsed="1"/>
+    <w:lsdException w:name="Table Columns 5" w:semiHidden="1" w:unhideWhenUsed="1"/>
+    <w:lsdException w:name="Table Grid 1" w:semiHidden="1" w:unhideWhenUsed="1"/>
+    <w:lsdException w:name="Table Grid 2" w:semiHidden="1" w:unhideWhenUsed="1"/>
+    <w:lsdException w:name="Table Grid 3" w:semiHidden="1" w:unhideWhenUsed="1"/>
+    <w:lsdException w:name="Table Grid 4" w:semiHidden="1" w:unhideWhenUsed="1"/>
+    <w:lsdException w:name="Table Grid 5" w:semiHidden="1" w:unhideWhenUsed="1"/>
+    <w:lsdException w:name="Table Grid 6" w:semiHidden="1" w:unhideWhenUsed="1"/>
+    <w:lsdException w:name="Table Grid 7" w:semiHidden="1" w:unhideWhenUsed="1"/>
+    <w:lsdException w:name="Table Grid 8" w:semiHidden="1" w:unhideWhenUsed="1"/>
+    <w:lsdException w:name="Table List 1" w:semiHidden="1" w:unhideWhenUsed="1"/>
+    <w:lsdException w:name="Table List 2" w:semiHidden="1" w:unhideWhenUsed="1"/>
+    <w:lsdException w:name="Table List 3" w:semiHidden="1" w:unhideWhenUsed="1"/>
+    <w:lsdException w:name="Table List 4" w:semiHidden="1" w:unhideWhenUsed="1"/>
+    <w:lsdException w:name="Table List 5" w:semiHidden="1" w:unhideWhenUsed="1"/>
+    <w:lsdException w:name="Table List 6" w:semiHidden="1" w:unhideWhenUsed="1"/>
+    <w:lsdException w:name="Table List 7" w:semiHidden="1" w:unhideWhenUsed="1"/>
+    <w:lsdException w:name="Table List 8" w:semiHidden="1" w:unhideWhenUsed="1"/>
+    <w:lsdException w:name="Table 3D effects 1" w:semiHidden="1" w:unhideWhenUsed="1"/>
+    <w:lsdException w:name="Table 3D effects 2" w:semiHidden="1" w:unhideWhenUsed="1"/>
+    <w:lsdException w:name="Table 3D effects 3" w:semiHidden="1" w:unhideWhenUsed="1"/>
+    <w:lsdException w:name="Table Contemporary" w:semiHidden="1" w:unhideWhenUsed="1"/>
+    <w:lsdException w:name="Table Elegant" w:semiHidden="1" w:unhideWhenUsed="1"/>
+    <w:lsdException w:name="Table Professional" w:semiHidden="1" w:unhideWhenUsed="1"/>
+    <w:lsdException w:name="Table Subtle 1" w:semiHidden="1" w:unhideWhenUsed="1"/>
+    <w:lsdException w:name="Table Subtle 2" w:semiHidden="1" w:unhideWhenUsed="1"/>
+    <w:lsdException w:name="Table Web 1" w:semiHidden="1" w:unhideWhenUsed="1"/>
+    <w:lsdException w:name="Table Web 2" w:semiHidden="1" w:unhideWhenUsed="1"/>
+    <w:lsdException w:name="Table Web 3" w:semiHidden="1" w:unhideWhenUsed="1"/>
+    <w:lsdException w:name="Balloon Text" w:semiHidden="1" w:unhideWhenUsed="1"/>
+    <w:lsdException w:name="Table Grid" w:semiHidden="1" w:uiPriority="59" w:unhideWhenUsed="1"/>
+    <w:lsdException w:name="Table Theme" w:semiHidden="1" w:unhideWhenUsed="1"/>
+    <w:lsdException w:name="Placeholder Text" w:semiHidden="1"/>
+    <w:lsdException w:name="No Spacing" w:uiPriority="1" w:qFormat="1"/>
+    <w:lsdException w:name="Light Shading" w:uiPriority="60"/>
+    <w:lsdException w:name="Light List" w:uiPriority="61"/>
+    <w:lsdException w:name="Light Grid" w:uiPriority="62"/>
+    <w:lsdException w:name="Medium Shading 1" w:uiPriority="63"/>
+    <w:lsdException w:name="Medium Shading 2" w:uiPriority="64"/>
+    <w:lsdException w:name="Medium List 1" w:uiPriority="65"/>
+    <w:lsdException w:name="Medium List 2" w:uiPriority="66"/>
+    <w:lsdException w:name="Medium Grid 1" w:uiPriority="67"/>
+    <w:lsdException w:name="Medium Grid 2" w:uiPriority="68"/>
+    <w:lsdException w:name="Medium Grid 3" w:uiPriority="69"/>
+    <w:lsdException w:name="Dark List" w:uiPriority="70"/>
+    <w:lsdException w:name="Colorful Shading" w:uiPriority="71"/>
+    <w:lsdException w:name="Colorful List" w:uiPriority="72"/>
+    <w:lsdException w:name="Colorful Grid" w:uiPriority="73"/>
+    <w:lsdException w:name="Light Shading Accent 1" w:uiPriority="60"/>
+    <w:lsdException w:name="Light List Accent 1" w:uiPriority="61"/>
+    <w:lsdException w:name="Light Grid Accent 1" w:uiPriority="62"/>
+    <w:lsdException w:name="Medium Shading 1 Accent 1" w:uiPriority="63"/>
+    <w:lsdException w:name="Medium Shading 2 Accent 1" w:uiPriority="64"/>
+    <w:lsdException w:name="Medium List 1 Accent 1" w:uiPriority="65"/>
+    <w:lsdException w:name="Revision" w:semiHidden="1"/>
+    <w:lsdException w:name="List Paragraph" w:uiPriority="34" w:qFormat="1"/>
+    <w:lsdException w:name="Quote" w:uiPriority="29" w:qFormat="1"/>
+    <w:lsdException w:name="Intense Quote" w:uiPriority="30" w:qFormat="1"/>
+    <w:lsdException w:name="Medium List 2 Accent 1" w:uiPriority="66"/>
+    <w:lsdException w:name="Medium Grid 1 Accent 1" w:uiPriority="67"/>
+    <w:lsdException w:name="Medium Grid 2 Accent 1" w:uiPriority="68"/>
+    <w:lsdException w:name="Medium Grid 3 Accent 1" w:uiPriority="69"/>
+    <w:lsdException w:name="Dark List Accent 1" w:uiPriority="70"/>
+    <w:lsdException w:name="Colorful Shading Accent 1" w:uiPriority="71"/>
+    <w:lsdException w:name="Colorful List Accent 1" w:uiPriority="72"/>
+    <w:lsdException w:name="Colorful Grid Accent 1" w:uiPriority="73"/>
+    <w:lsdException w:name="Light Shading Accent 2" w:uiPriority="60"/>
+    <w:lsdException w:name="Light List Accent 2" w:uiPriority="61"/>
+    <w:lsdException w:name="Light Grid Accent 2" w:uiPriority="62"/>
+    <w:lsdException w:name="Medium Shading 1 Accent 2" w:uiPriority="63"/>
+    <w:lsdException w:name="Medium Shading 2 Accent 2" w:uiPriority="64"/>
+    <w:lsdException w:name="Medium List 1 Accent 2" w:uiPriority="65"/>
+    <w:lsdException w:name="Medium List 2 Accent 2" w:uiPriority="66"/>
+    <w:lsdException w:name="Medium Grid 1 Accent 2" w:uiPriority="67"/>
+    <w:lsdException w:name="Medium Grid 2 Accent 2" w:uiPriority="68"/>
+    <w:lsdException w:name="Medium Grid 3 Accent 2" w:uiPriority="69"/>
+    <w:lsdException w:name="Dark List Accent 2" w:uiPriority="70"/>
+    <w:lsdException w:name="Colorful Shading Accent 2" w:uiPriority="71"/>
+    <w:lsdException w:name="Colorful List Accent 2" w:uiPriority="72"/>
+    <w:lsdException w:name="Colorful Grid Accent 2" w:uiPriority="73"/>
+    <w:lsdException w:name="Light Shading Accent 3" w:uiPriority="60"/>
+    <w:lsdException w:name="Light List Accent 3" w:uiPriority="61"/>
+    <w:lsdException w:name="Light Grid Accent 3" w:uiPriority="62"/>
+    <w:lsdException w:name="Medium Shading 1 Accent 3" w:uiPriority="63"/>
+    <w:lsdException w:name="Medium Shading 2 Accent 3" w:uiPriority="64"/>
+    <w:lsdException w:name="Medium List 1 Accent 3" w:uiPriority="65"/>
+    <w:lsdException w:name="Medium List 2 Accent 3" w:uiPriority="66"/>
+    <w:lsdException w:name="Medium Grid 1 Accent 3" w:uiPriority="67"/>
+    <w:lsdException w:name="Medium Grid 2 Accent 3" w:uiPriority="68"/>
+    <w:lsdException w:name="Medium Grid 3 Accent 3" w:uiPriority="69"/>
+    <w:lsdException w:name="Dark List Accent 3" w:uiPriority="70"/>
+    <w:lsdException w:name="Colorful Shading Accent 3" w:uiPriority="71"/>
+    <w:lsdException w:name="Colorful List Accent 3" w:uiPriority="72"/>
+    <w:lsdException w:name="Colorful Grid Accent 3" w:uiPriority="73"/>
+    <w:lsdException w:name="Light Shading Accent 4" w:uiPriority="60"/>
+    <w:lsdException w:name="Light List Accent 4" w:uiPriority="61"/>
+    <w:lsdException w:name="Light Grid Accent 4" w:uiPriority="62"/>
+    <w:lsdException w:name="Medium Shading 1 Accent 4" w:uiPriority="63"/>
+    <w:lsdException w:name="Medium Shading 2 Accent 4" w:uiPriority="64"/>
+    <w:lsdException w:name="Medium List 1 Accent 4" w:uiPriority="65"/>
+    <w:lsdException w:name="Medium List 2 Accent 4" w:uiPriority="66"/>
+    <w:lsdException w:name="Medium Grid 1 Accent 4" w:uiPriority="67"/>
+    <w:lsdException w:name="Medium Grid 2 Accent 4" w:uiPriority="68"/>
+    <w:lsdException w:name="Medium Grid 3 Accent 4" w:uiPriority="69"/>
+    <w:lsdException w:name="Dark List Accent 4" w:uiPriority="70"/>
+    <w:lsdException w:name="Colorful Shading Accent 4" w:uiPriority="71"/>
+    <w:lsdException w:name="Colorful List Accent 4" w:uiPriority="72"/>
+    <w:lsdException w:name="Colorful Grid Accent 4" w:uiPriority="73"/>
+    <w:lsdException w:name="Light Shading Accent 5" w:uiPriority="60"/>
+    <w:lsdException w:name="Light List Accent 5" w:uiPriority="61"/>
+    <w:lsdException w:name="Light Grid Accent 5" w:uiPriority="62"/>
+    <w:lsdException w:name="Medium Shading 1 Accent 5" w:uiPriority="63"/>
+    <w:lsdException w:name="Medium Shading 2 Accent 5" w:uiPriority="64"/>
+    <w:lsdException w:name="Medium List 1 Accent 5" w:uiPriority="65"/>
+    <w:lsdException w:name="Medium List 2 Accent 5" w:uiPriority="66"/>
+    <w:lsdException w:name="Medium Grid 1 Accent 5" w:uiPriority="67"/>
+    <w:lsdException w:name="Medium Grid 2 Accent 5" w:uiPriority="68"/>
+    <w:lsdException w:name="Medium Grid 3 Accent 5" w:uiPriority="69"/>
+    <w:lsdException w:name="Dark List Accent 5" w:uiPriority="70"/>
+    <w:lsdException w:name="Colorful Shading Accent 5" w:uiPriority="71"/>
+    <w:lsdException w:name="Colorful List Accent 5" w:uiPriority="72"/>
+    <w:lsdException w:name="Colorful Grid Accent 5" w:uiPriority="73"/>
+    <w:lsdException w:name="Light Shading Accent 6" w:uiPriority="60"/>
+    <w:lsdException w:name="Light List Accent 6" w:uiPriority="61"/>
+    <w:lsdException w:name="Light Grid Accent 6" w:uiPriority="62"/>
+    <w:lsdException w:name="Medium Shading 1 Accent 6" w:uiPriority="63"/>
+    <w:lsdException w:name="Medium Shading 2 Accent 6" w:uiPriority="64"/>
+    <w:lsdException w:name="Medium List 1 Accent 6" w:uiPriority="65"/>
+    <w:lsdException w:name="Medium List 2 Accent 6" w:uiPriority="66"/>
+    <w:lsdException w:name="Medium Grid 1 Accent 6" w:uiPriority="67"/>
+    <w:lsdException w:name="Medium Grid 2 Accent 6" w:uiPriority="68"/>
+    <w:lsdException w:name="Medium Grid 3 Accent 6" w:uiPriority="69"/>
+    <w:lsdException w:name="Dark List Accent 6" w:uiPriority="70"/>
+    <w:lsdException w:name="Colorful Shading Accent 6" w:uiPriority="71"/>
+    <w:lsdException w:name="Colorful List Accent 6" w:uiPriority="72"/>
+    <w:lsdException w:name="Colorful Grid Accent 6" w:uiPriority="73"/>
+    <w:lsdException w:name="Subtle Emphasis" w:uiPriority="19" w:qFormat="1"/>
+    <w:lsdException w:name="Intense Emphasis" w:uiPriority="21" w:qFormat="1"/>
+    <w:lsdException w:name="Subtle Reference" w:uiPriority="31" w:qFormat="1"/>
+    <w:lsdException w:name="Intense Reference" w:uiPriority="32" w:qFormat="1"/>
+    <w:lsdException w:name="Book Title" w:uiPriority="33" w:qFormat="1"/>
+    <w:lsdException w:name="Bibliography" w:semiHidden="1" w:uiPriority="37" w:unhideWhenUsed="1"/>
+    <w:lsdException w:name="TOC Heading" w:semiHidden="1" w:uiPriority="39" w:unhideWhenUsed="1" w:qFormat="1"/>
+    <w:lsdException w:name="Plain Table 1" w:uiPriority="41"/>
+    <w:lsdException w:name="Plain Table 2" w:uiPriority="42"/>
+    <w:lsdException w:name="Plain Table 3" w:uiPriority="43"/>
+    <w:lsdException w:name="Plain Table 4" w:uiPriority="44"/>
+    <w:lsdException w:name="Plain Table 5" w:uiPriority="45"/>
+    <w:lsdException w:name="Grid Table Light" w:uiPriority="40"/>
+    <w:lsdException w:name="Grid Table 1 Light" w:uiPriority="46"/>
+    <w:lsdException w:name="Grid Table 2" w:uiPriority="47"/>
+    <w:lsdException w:name="Grid Table 3" w:uiPriority="48"/>
+    <w:lsdException w:name="Grid Table 4" w:uiPriority="49"/>
+    <w:lsdException w:name="Grid Table 5 Dark" w:uiPriority="50"/>
+    <w:lsdException w:name="Grid Table 6 Colorful" w:uiPriority="51"/>
+    <w:lsdException w:name="Grid Table 7 Colorful" w:uiPriority="52"/>
+    <w:lsdException w:name="Grid Table 1 Light Accent 1" w:uiPriority="46"/>
+    <w:lsdException w:name="Grid Table 2 Accent 1" w:uiPriority="47"/>
+    <w:lsdException w:name="Grid Table 3 Accent 1" w:uiPriority="48"/>
+    <w:lsdException w:name="Grid Table 4 Accent 1" w:uiPriority="49"/>
+    <w:lsdException w:name="Grid Table 5 Dark Accent 1" w:uiPriority="50"/>
+    <w:lsdException w:name="Grid Table 6 Colorful Accent 1" w:uiPriority="51"/>
+    <w:lsdException w:name="Grid Table 7 Colorful Accent 1" w:uiPriority="52"/>
+    <w:lsdException w:name="Grid Table 1 Light Accent 2" w:uiPriority="46"/>
+    <w:lsdException w:name="Grid Table 2 Accent 2" w:uiPriority="47"/>
+    <w:lsdException w:name="Grid Table 3 Accent 2" w:uiPriority="48"/>
+    <w:lsdException w:name="Grid Table 4 Accent 2" w:uiPriority="49"/>
+    <w:lsdException w:name="Grid Table 5 Dark Accent 2" w:uiPriority="50"/>
+    <w:lsdException w:name="Grid Table 6 Colorful Accent 2" w:uiPriority="51"/>
+    <w:lsdException w:name="Grid Table 7 Colorful Accent 2" w:uiPriority="52"/>
+    <w:lsdException w:name="Grid Table 1 Light Accent 3" w:uiPriority="46"/>
+    <w:lsdException w:name="Grid Table 2 Accent 3" w:uiPriority="47"/>
+    <w:lsdException w:name="Grid Table 3 Accent 3" w:uiPriority="48"/>
+    <w:lsdException w:name="Grid Table 4 Accent 3" w:uiPriority="49"/>
+    <w:lsdException w:name="Grid Table 5 Dark Accent 3" w:uiPriority="50"/>
+    <w:lsdException w:name="Grid Table 6 Colorful Accent 3" w:uiPriority="51"/>
+    <w:lsdException w:name="Grid Table 7 Colorful Accent 3" w:uiPriority="52"/>
+    <w:lsdException w:name="Grid Table 1 Light Accent 4" w:uiPriority="46"/>
+    <w:lsdException w:name="Grid Table 2 Accent 4" w:uiPriority="47"/>
+    <w:lsdException w:name="Grid Table 3 Accent 4" w:uiPriority="48"/>
+    <w:lsdException w:name="Grid Table 4 Accent 4" w:uiPriority="49"/>
+    <w:lsdException w:name="Grid Table 5 Dark Accent 4" w:uiPriority="50"/>
+    <w:lsdException w:name="Grid Table 6 Colorful Accent 4" w:uiPriority="51"/>
+    <w:lsdException w:name="Grid Table 7 Colorful Accent 4" w:uiPriority="52"/>
+    <w:lsdException w:name="Grid Table 1 Light Accent 5" w:uiPriority="46"/>
+    <w:lsdException w:name="Grid Table 2 Accent 5" w:uiPriority="47"/>
+    <w:lsdException w:name="Grid Table 3 Accent 5" w:uiPriority="48"/>
+    <w:lsdException w:name="Grid Table 4 Accent 5" w:uiPriority="49"/>
+    <w:lsdException w:name="Grid Table 5 Dark Accent 5" w:uiPriority="50"/>
+    <w:lsdException w:name="Grid Table 6 Colorful Accent 5" w:uiPriority="51"/>
+    <w:lsdException w:name="Grid Table 7 Colorful Accent 5" w:uiPriority="52"/>
+    <w:lsdException w:name="Grid Table 1 Light Accent 6" w:uiPriority="46"/>
+    <w:lsdException w:name="Grid Table 2 Accent 6" w:uiPriority="47"/>
+    <w:lsdException w:name="Grid Table 3 Accent 6" w:uiPriority="48"/>
+    <w:lsdException w:name="Grid Table 4 Accent 6" w:uiPriority="49"/>
+    <w:lsdException w:name="Grid Table 5 Dark Accent 6" w:uiPriority="50"/>
+    <w:lsdException w:name="Grid Table 6 Colorful Accent 6" w:uiPriority="51"/>
+    <w:lsdException w:name="Grid Table 7 Colorful Accent 6" w:uiPriority="52"/>
+    <w:lsdException w:name="List Table 1 Light" w:uiPriority="46"/>
+    <w:lsdException w:name="List Table 2" w:uiPriority="47"/>
+    <w:lsdException w:name="List Table 3" w:uiPriority="48"/>
+    <w:lsdException w:name="List Table 4" w:uiPriority="49"/>
+    <w:lsdException w:name="List Table 5 Dark" w:uiPriority="50"/>
+    <w:lsdException w:name="List Table 6 Colorful" w:uiPriority="51"/>
+    <w:lsdException w:name="List Table 7 Colorful" w:uiPriority="52"/>
+    <w:lsdException w:name="List Table 1 Light Accent 1" w:uiPriority="46"/>
+    <w:lsdException w:name="List Table 2 Accent 1" w:uiPriority="47"/>
+    <w:lsdException w:name="List Table 3 Accent 1" w:uiPriority="48"/>
+    <w:lsdException w:name="List Table 4 Accent 1" w:uiPriority="49"/>
+    <w:lsdException w:name="List Table 5 Dark Accent 1" w:uiPriority="50"/>
+    <w:lsdException w:name="List Table 6 Colorful Accent 1" w:uiPriority="51"/>
+    <w:lsdException w:name="List Table 7 Colorful Accent 1" w:uiPriority="52"/>
+    <w:lsdException w:name="List Table 1 Light Accent 2" w:uiPriority="46"/>
+    <w:lsdException w:name="List Table 2 Accent 2" w:uiPriority="47"/>
+    <w:lsdException w:name="List Table 3 Accent 2" w:uiPriority="48"/>
+    <w:lsdException w:name="List Table 4 Accent 2" w:uiPriority="49"/>
+    <w:lsdException w:name="List Table 5 Dark Accent 2" w:uiPriority="50"/>
+    <w:lsdException w:name="List Table 6 Colorful Accent 2" w:uiPriority="51"/>
+    <w:lsdException w:name="List Table 7 Colorful Accent 2" w:uiPriority="52"/>
+    <w:lsdException w:name="List Table 1 Light Accent 3" w:uiPriority="46"/>
+    <w:lsdException w:name="List Table 2 Accent 3" w:uiPriority="47"/>
+    <w:lsdException w:name="List Table 3 Accent 3" w:uiPriority="48"/>
+    <w:lsdException w:name="List Table 4 Accent 3" w:uiPriority="49"/>
+    <w:lsdException w:name="List Table 5 Dark Accent 3" w:uiPriority="50"/>
+    <w:lsdException w:name="List Table 6 Colorful Accent 3" w:uiPriority="51"/>
+    <w:lsdException w:name="List Table 7 Colorful Accent 3" w:uiPriority="52"/>
+    <w:lsdException w:name="List Table 1 Light Accent 4" w:uiPriority="46"/>
+    <w:lsdException w:name="List Table 2 Accent 4" w:uiPriority="47"/>
+    <w:lsdException w:name="List Table 3 Accent 4" w:uiPriority="48"/>
+    <w:lsdException w:name="List Table 4 Accent 4" w:uiPriority="49"/>
+    <w:lsdException w:name="List Table 5 Dark Accent 4" w:uiPriority="50"/>
+    <w:lsdException w:name="List Table 6 Colorful Accent 4" w:uiPriority="51"/>
+    <w:lsdException w:name="List Table 7 Colorful Accent 4" w:uiPriority="52"/>
+    <w:lsdException w:name="List Table 1 Light Accent 5" w:uiPriority="46"/>
+    <w:lsdException w:name="List Table 2 Accent 5" w:uiPriority="47"/>
+    <w:lsdException w:name="List Table 3 Accent 5" w:uiPriority="48"/>
+    <w:lsdException w:name="List Table 4 Accent 5" w:uiPriority="49"/>
+    <w:lsdException w:name="List Table 5 Dark Accent 5" w:uiPriority="50"/>
+    <w:lsdException w:name="List Table 6 Colorful Accent 5" w:uiPriority="51"/>
+    <w:lsdException w:name="List Table 7 Colorful Accent 5" w:uiPriority="52"/>
+    <w:lsdException w:name="List Table 1 Light Accent 6" w:uiPriority="46"/>
+    <w:lsdException w:name="List Table 2 Accent 6" w:uiPriority="47"/>
+    <w:lsdException w:name="List Table 3 Accent 6" w:uiPriority="48"/>
+    <w:lsdException w:name="List Table 4 Accent 6" w:uiPriority="49"/>
+    <w:lsdException w:name="List Table 5 Dark Accent 6" w:uiPriority="50"/>
+    <w:lsdException w:name="List Table 6 Colorful Accent 6" w:uiPriority="51"/>
+    <w:lsdException w:name="List Table 7 Colorful Accent 6" w:uiPriority="52"/>
+    <w:lsdException w:name="Mention" w:semiHidden="1" w:unhideWhenUsed="1"/>
+    <w:lsdException w:name="Smart Hyperlink" w:semiHidden="1" w:unhideWhenUsed="1"/>
+    <w:lsdException w:name="Hashtag" w:semiHidden="1" w:unhideWhenUsed="1"/>
+    <w:lsdException w:name="Unresolved Mention" w:semiHidden="1" w:unhideWhenUsed="1"/>
+    <w:lsdException w:name="Smart Link" w:semiHidden="1" w:unhideWhenUsed="1"/>
   </w:latentStyles>
   <w:style w:type="paragraph" w:default="1" w:styleId="Normln">
     <w:name w:val="Normal"/>
@@ -2439,409 +2883,27 @@
       <w:vertAlign w:val="superscript"/>
     </w:rPr>
   </w:style>
-</w:styles>
-</file>
-
-<file path=word/stylesWithEffects.xml><?xml version="1.0" encoding="utf-8"?>
-<w:styles xmlns:wpc="http://schemas.microsoft.com/office/word/2010/wordprocessingCanvas" xmlns:mc="http://schemas.openxmlformats.org/markup-compatibility/2006" xmlns:o="urn:schemas-microsoft-com:office:office" xmlns:r="http://schemas.openxmlformats.org/officeDocument/2006/relationships" xmlns:m="http://schemas.openxmlformats.org/officeDocument/2006/math" xmlns:v="urn:schemas-microsoft-com:vml" xmlns:wp14="http://schemas.microsoft.com/office/word/2010/wordprocessingDrawing" xmlns:wp="http://schemas.openxmlformats.org/drawingml/2006/wordprocessingDrawing" xmlns:w10="urn:schemas-microsoft-com:office:word" xmlns:w="http://schemas.openxmlformats.org/wordprocessingml/2006/main" xmlns:w14="http://schemas.microsoft.com/office/word/2010/wordml" xmlns:wpg="http://schemas.microsoft.com/office/word/2010/wordprocessingGroup" xmlns:wpi="http://schemas.microsoft.com/office/word/2010/wordprocessingInk" xmlns:wne="http://schemas.microsoft.com/office/word/2006/wordml" xmlns:wps="http://schemas.microsoft.com/office/word/2010/wordprocessingShape" mc:Ignorable="w14 wp14">
-  <w:docDefaults>
-    <w:rPrDefault>
-      <w:rPr>
-        <w:rFonts w:asciiTheme="minorHAnsi" w:eastAsiaTheme="minorHAnsi" w:hAnsiTheme="minorHAnsi" w:cstheme="minorBidi"/>
-        <w:sz w:val="22"/>
-        <w:szCs w:val="22"/>
-        <w:lang w:val="en-GB" w:eastAsia="en-US" w:bidi="ar-SA"/>
-      </w:rPr>
-    </w:rPrDefault>
-    <w:pPrDefault>
-      <w:pPr>
-        <w:spacing w:after="200" w:line="276" w:lineRule="auto"/>
-      </w:pPr>
-    </w:pPrDefault>
-  </w:docDefaults>
-  <w:latentStyles w:defLockedState="0" w:defUIPriority="99" w:defSemiHidden="1" w:defUnhideWhenUsed="1" w:defQFormat="0" w:count="267">
-    <w:lsdException w:name="Normal" w:semiHidden="0" w:uiPriority="0" w:unhideWhenUsed="0" w:qFormat="1"/>
-    <w:lsdException w:name="heading 1" w:semiHidden="0" w:uiPriority="9" w:unhideWhenUsed="0" w:qFormat="1"/>
-    <w:lsdException w:name="heading 2" w:uiPriority="9" w:qFormat="1"/>
-    <w:lsdException w:name="heading 3" w:uiPriority="9" w:qFormat="1"/>
-    <w:lsdException w:name="heading 4" w:uiPriority="9" w:qFormat="1"/>
-    <w:lsdException w:name="heading 5" w:uiPriority="9" w:qFormat="1"/>
-    <w:lsdException w:name="heading 6" w:uiPriority="9" w:qFormat="1"/>
-    <w:lsdException w:name="heading 7" w:uiPriority="9" w:qFormat="1"/>
-    <w:lsdException w:name="heading 8" w:uiPriority="9" w:qFormat="1"/>
-    <w:lsdException w:name="heading 9" w:uiPriority="9" w:qFormat="1"/>
-    <w:lsdException w:name="toc 1" w:uiPriority="39"/>
-    <w:lsdException w:name="toc 2" w:uiPriority="39"/>
-    <w:lsdException w:name="toc 3" w:uiPriority="39"/>
-    <w:lsdException w:name="toc 4" w:uiPriority="39"/>
-    <w:lsdException w:name="toc 5" w:uiPriority="39"/>
-    <w:lsdException w:name="toc 6" w:uiPriority="39"/>
-    <w:lsdException w:name="toc 7" w:uiPriority="39"/>
-    <w:lsdException w:name="toc 8" w:uiPriority="39"/>
-    <w:lsdException w:name="toc 9" w:uiPriority="39"/>
-    <w:lsdException w:name="caption" w:uiPriority="35" w:qFormat="1"/>
-    <w:lsdException w:name="Title" w:semiHidden="0" w:uiPriority="10" w:unhideWhenUsed="0" w:qFormat="1"/>
-    <w:lsdException w:name="Default Paragraph Font" w:uiPriority="1"/>
-    <w:lsdException w:name="Subtitle" w:semiHidden="0" w:uiPriority="11" w:unhideWhenUsed="0" w:qFormat="1"/>
-    <w:lsdException w:name="Strong" w:semiHidden="0" w:uiPriority="22" w:unhideWhenUsed="0" w:qFormat="1"/>
-    <w:lsdException w:name="Emphasis" w:semiHidden="0" w:uiPriority="20" w:unhideWhenUsed="0" w:qFormat="1"/>
-    <w:lsdException w:name="Table Grid" w:semiHidden="0" w:uiPriority="59" w:unhideWhenUsed="0"/>
-    <w:lsdException w:name="Placeholder Text" w:unhideWhenUsed="0"/>
-    <w:lsdException w:name="No Spacing" w:semiHidden="0" w:uiPriority="1" w:unhideWhenUsed="0" w:qFormat="1"/>
-    <w:lsdException w:name="Light Shading" w:semiHidden="0" w:uiPriority="60" w:unhideWhenUsed="0"/>
-    <w:lsdException w:name="Light List" w:semiHidden="0" w:uiPriority="61" w:unhideWhenUsed="0"/>
-    <w:lsdException w:name="Light Grid" w:semiHidden="0" w:uiPriority="62" w:unhideWhenUsed="0"/>
-    <w:lsdException w:name="Medium Shading 1" w:semiHidden="0" w:uiPriority="63" w:unhideWhenUsed="0"/>
-    <w:lsdException w:name="Medium Shading 2" w:semiHidden="0" w:uiPriority="64" w:unhideWhenUsed="0"/>
-    <w:lsdException w:name="Medium List 1" w:semiHidden="0" w:uiPriority="65" w:unhideWhenUsed="0"/>
-    <w:lsdException w:name="Medium List 2" w:semiHidden="0" w:uiPriority="66" w:unhideWhenUsed="0"/>
-    <w:lsdException w:name="Medium Grid 1" w:semiHidden="0" w:uiPriority="67" w:unhideWhenUsed="0"/>
-    <w:lsdException w:name="Medium Grid 2" w:semiHidden="0" w:uiPriority="68" w:unhideWhenUsed="0"/>
-    <w:lsdException w:name="Medium Grid 3" w:semiHidden="0" w:uiPriority="69" w:unhideWhenUsed="0"/>
-    <w:lsdException w:name="Dark List" w:semiHidden="0" w:uiPriority="70" w:unhideWhenUsed="0"/>
-    <w:lsdException w:name="Colorful Shading" w:semiHidden="0" w:uiPriority="71" w:unhideWhenUsed="0"/>
-    <w:lsdException w:name="Colorful List" w:semiHidden="0" w:uiPriority="72" w:unhideWhenUsed="0"/>
-    <w:lsdException w:name="Colorful Grid" w:semiHidden="0" w:uiPriority="73" w:unhideWhenUsed="0"/>
-    <w:lsdException w:name="Light Shading Accent 1" w:semiHidden="0" w:uiPriority="60" w:unhideWhenUsed="0"/>
-    <w:lsdException w:name="Light List Accent 1" w:semiHidden="0" w:uiPriority="61" w:unhideWhenUsed="0"/>
-    <w:lsdException w:name="Light Grid Accent 1" w:semiHidden="0" w:uiPriority="62" w:unhideWhenUsed="0"/>
-    <w:lsdException w:name="Medium Shading 1 Accent 1" w:semiHidden="0" w:uiPriority="63" w:unhideWhenUsed="0"/>
-    <w:lsdException w:name="Medium Shading 2 Accent 1" w:semiHidden="0" w:uiPriority="64" w:unhideWhenUsed="0"/>
-    <w:lsdException w:name="Medium List 1 Accent 1" w:semiHidden="0" w:uiPriority="65" w:unhideWhenUsed="0"/>
-    <w:lsdException w:name="Revision" w:unhideWhenUsed="0"/>
-    <w:lsdException w:name="List Paragraph" w:semiHidden="0" w:uiPriority="34" w:unhideWhenUsed="0" w:qFormat="1"/>
-    <w:lsdException w:name="Quote" w:semiHidden="0" w:uiPriority="29" w:unhideWhenUsed="0" w:qFormat="1"/>
-    <w:lsdException w:name="Intense Quote" w:semiHidden="0" w:uiPriority="30" w:unhideWhenUsed="0" w:qFormat="1"/>
-    <w:lsdException w:name="Medium List 2 Accent 1" w:semiHidden="0" w:uiPriority="66" w:unhideWhenUsed="0"/>
-    <w:lsdException w:name="Medium Grid 1 Accent 1" w:semiHidden="0" w:uiPriority="67" w:unhideWhenUsed="0"/>
-    <w:lsdException w:name="Medium Grid 2 Accent 1" w:semiHidden="0" w:uiPriority="68" w:unhideWhenUsed="0"/>
-    <w:lsdException w:name="Medium Grid 3 Accent 1" w:semiHidden="0" w:uiPriority="69" w:unhideWhenUsed="0"/>
-    <w:lsdException w:name="Dark List Accent 1" w:semiHidden="0" w:uiPriority="70" w:unhideWhenUsed="0"/>
-    <w:lsdException w:name="Colorful Shading Accent 1" w:semiHidden="0" w:uiPriority="71" w:unhideWhenUsed="0"/>
-    <w:lsdException w:name="Colorful List Accent 1" w:semiHidden="0" w:uiPriority="72" w:unhideWhenUsed="0"/>
-    <w:lsdException w:name="Colorful Grid Accent 1" w:semiHidden="0" w:uiPriority="73" w:unhideWhenUsed="0"/>
-    <w:lsdException w:name="Light Shading Accent 2" w:semiHidden="0" w:uiPriority="60" w:unhideWhenUsed="0"/>
-    <w:lsdException w:name="Light List Accent 2" w:semiHidden="0" w:uiPriority="61" w:unhideWhenUsed="0"/>
-    <w:lsdException w:name="Light Grid Accent 2" w:semiHidden="0" w:uiPriority="62" w:unhideWhenUsed="0"/>
-    <w:lsdException w:name="Medium Shading 1 Accent 2" w:semiHidden="0" w:uiPriority="63" w:unhideWhenUsed="0"/>
-    <w:lsdException w:name="Medium Shading 2 Accent 2" w:semiHidden="0" w:uiPriority="64" w:unhideWhenUsed="0"/>
-    <w:lsdException w:name="Medium List 1 Accent 2" w:semiHidden="0" w:uiPriority="65" w:unhideWhenUsed="0"/>
-    <w:lsdException w:name="Medium List 2 Accent 2" w:semiHidden="0" w:uiPriority="66" w:unhideWhenUsed="0"/>
-    <w:lsdException w:name="Medium Grid 1 Accent 2" w:semiHidden="0" w:uiPriority="67" w:unhideWhenUsed="0"/>
-    <w:lsdException w:name="Medium Grid 2 Accent 2" w:semiHidden="0" w:uiPriority="68" w:unhideWhenUsed="0"/>
-    <w:lsdException w:name="Medium Grid 3 Accent 2" w:semiHidden="0" w:uiPriority="69" w:unhideWhenUsed="0"/>
-    <w:lsdException w:name="Dark List Accent 2" w:semiHidden="0" w:uiPriority="70" w:unhideWhenUsed="0"/>
-    <w:lsdException w:name="Colorful Shading Accent 2" w:semiHidden="0" w:uiPriority="71" w:unhideWhenUsed="0"/>
-    <w:lsdException w:name="Colorful List Accent 2" w:semiHidden="0" w:uiPriority="72" w:unhideWhenUsed="0"/>
-    <w:lsdException w:name="Colorful Grid Accent 2" w:semiHidden="0" w:uiPriority="73" w:unhideWhenUsed="0"/>
-    <w:lsdException w:name="Light Shading Accent 3" w:semiHidden="0" w:uiPriority="60" w:unhideWhenUsed="0"/>
-    <w:lsdException w:name="Light List Accent 3" w:semiHidden="0" w:uiPriority="61" w:unhideWhenUsed="0"/>
-    <w:lsdException w:name="Light Grid Accent 3" w:semiHidden="0" w:uiPriority="62" w:unhideWhenUsed="0"/>
-    <w:lsdException w:name="Medium Shading 1 Accent 3" w:semiHidden="0" w:uiPriority="63" w:unhideWhenUsed="0"/>
-    <w:lsdException w:name="Medium Shading 2 Accent 3" w:semiHidden="0" w:uiPriority="64" w:unhideWhenUsed="0"/>
-    <w:lsdException w:name="Medium List 1 Accent 3" w:semiHidden="0" w:uiPriority="65" w:unhideWhenUsed="0"/>
-    <w:lsdException w:name="Medium List 2 Accent 3" w:semiHidden="0" w:uiPriority="66" w:unhideWhenUsed="0"/>
-    <w:lsdException w:name="Medium Grid 1 Accent 3" w:semiHidden="0" w:uiPriority="67" w:unhideWhenUsed="0"/>
-    <w:lsdException w:name="Medium Grid 2 Accent 3" w:semiHidden="0" w:uiPriority="68" w:unhideWhenUsed="0"/>
-    <w:lsdException w:name="Medium Grid 3 Accent 3" w:semiHidden="0" w:uiPriority="69" w:unhideWhenUsed="0"/>
-    <w:lsdException w:name="Dark List Accent 3" w:semiHidden="0" w:uiPriority="70" w:unhideWhenUsed="0"/>
-    <w:lsdException w:name="Colorful Shading Accent 3" w:semiHidden="0" w:uiPriority="71" w:unhideWhenUsed="0"/>
-    <w:lsdException w:name="Colorful List Accent 3" w:semiHidden="0" w:uiPriority="72" w:unhideWhenUsed="0"/>
-    <w:lsdException w:name="Colorful Grid Accent 3" w:semiHidden="0" w:uiPriority="73" w:unhideWhenUsed="0"/>
-    <w:lsdException w:name="Light Shading Accent 4" w:semiHidden="0" w:uiPriority="60" w:unhideWhenUsed="0"/>
-    <w:lsdException w:name="Light List Accent 4" w:semiHidden="0" w:uiPriority="61" w:unhideWhenUsed="0"/>
-    <w:lsdException w:name="Light Grid Accent 4" w:semiHidden="0" w:uiPriority="62" w:unhideWhenUsed="0"/>
-    <w:lsdException w:name="Medium Shading 1 Accent 4" w:semiHidden="0" w:uiPriority="63" w:unhideWhenUsed="0"/>
-    <w:lsdException w:name="Medium Shading 2 Accent 4" w:semiHidden="0" w:uiPriority="64" w:unhideWhenUsed="0"/>
-    <w:lsdException w:name="Medium List 1 Accent 4" w:semiHidden="0" w:uiPriority="65" w:unhideWhenUsed="0"/>
-    <w:lsdException w:name="Medium List 2 Accent 4" w:semiHidden="0" w:uiPriority="66" w:unhideWhenUsed="0"/>
-    <w:lsdException w:name="Medium Grid 1 Accent 4" w:semiHidden="0" w:uiPriority="67" w:unhideWhenUsed="0"/>
-    <w:lsdException w:name="Medium Grid 2 Accent 4" w:semiHidden="0" w:uiPriority="68" w:unhideWhenUsed="0"/>
-    <w:lsdException w:name="Medium Grid 3 Accent 4" w:semiHidden="0" w:uiPriority="69" w:unhideWhenUsed="0"/>
-    <w:lsdException w:name="Dark List Accent 4" w:semiHidden="0" w:uiPriority="70" w:unhideWhenUsed="0"/>
-    <w:lsdException w:name="Colorful Shading Accent 4" w:semiHidden="0" w:uiPriority="71" w:unhideWhenUsed="0"/>
-    <w:lsdException w:name="Colorful List Accent 4" w:semiHidden="0" w:uiPriority="72" w:unhideWhenUsed="0"/>
-    <w:lsdException w:name="Colorful Grid Accent 4" w:semiHidden="0" w:uiPriority="73" w:unhideWhenUsed="0"/>
-    <w:lsdException w:name="Light Shading Accent 5" w:semiHidden="0" w:uiPriority="60" w:unhideWhenUsed="0"/>
-    <w:lsdException w:name="Light List Accent 5" w:semiHidden="0" w:uiPriority="61" w:unhideWhenUsed="0"/>
-    <w:lsdException w:name="Light Grid Accent 5" w:semiHidden="0" w:uiPriority="62" w:unhideWhenUsed="0"/>
-    <w:lsdException w:name="Medium Shading 1 Accent 5" w:semiHidden="0" w:uiPriority="63" w:unhideWhenUsed="0"/>
-    <w:lsdException w:name="Medium Shading 2 Accent 5" w:semiHidden="0" w:uiPriority="64" w:unhideWhenUsed="0"/>
-    <w:lsdException w:name="Medium List 1 Accent 5" w:semiHidden="0" w:uiPriority="65" w:unhideWhenUsed="0"/>
-    <w:lsdException w:name="Medium List 2 Accent 5" w:semiHidden="0" w:uiPriority="66" w:unhideWhenUsed="0"/>
-    <w:lsdException w:name="Medium Grid 1 Accent 5" w:semiHidden="0" w:uiPriority="67" w:unhideWhenUsed="0"/>
-    <w:lsdException w:name="Medium Grid 2 Accent 5" w:semiHidden="0" w:uiPriority="68" w:unhideWhenUsed="0"/>
-    <w:lsdException w:name="Medium Grid 3 Accent 5" w:semiHidden="0" w:uiPriority="69" w:unhideWhenUsed="0"/>
-    <w:lsdException w:name="Dark List Accent 5" w:semiHidden="0" w:uiPriority="70" w:unhideWhenUsed="0"/>
-    <w:lsdException w:name="Colorful Shading Accent 5" w:semiHidden="0" w:uiPriority="71" w:unhideWhenUsed="0"/>
-    <w:lsdException w:name="Colorful List Accent 5" w:semiHidden="0" w:uiPriority="72" w:unhideWhenUsed="0"/>
-    <w:lsdException w:name="Colorful Grid Accent 5" w:semiHidden="0" w:uiPriority="73" w:unhideWhenUsed="0"/>
-    <w:lsdException w:name="Light Shading Accent 6" w:semiHidden="0" w:uiPriority="60" w:unhideWhenUsed="0"/>
-    <w:lsdException w:name="Light List Accent 6" w:semiHidden="0" w:uiPriority="61" w:unhideWhenUsed="0"/>
-    <w:lsdException w:name="Light Grid Accent 6" w:semiHidden="0" w:uiPriority="62" w:unhideWhenUsed="0"/>
-    <w:lsdException w:name="Medium Shading 1 Accent 6" w:semiHidden="0" w:uiPriority="63" w:unhideWhenUsed="0"/>
-    <w:lsdException w:name="Medium Shading 2 Accent 6" w:semiHidden="0" w:uiPriority="64" w:unhideWhenUsed="0"/>
-    <w:lsdException w:name="Medium List 1 Accent 6" w:semiHidden="0" w:uiPriority="65" w:unhideWhenUsed="0"/>
-    <w:lsdException w:name="Medium List 2 Accent 6" w:semiHidden="0" w:uiPriority="66" w:unhideWhenUsed="0"/>
-    <w:lsdException w:name="Medium Grid 1 Accent 6" w:semiHidden="0" w:uiPriority="67" w:unhideWhenUsed="0"/>
-    <w:lsdException w:name="Medium Grid 2 Accent 6" w:semiHidden="0" w:uiPriority="68" w:unhideWhenUsed="0"/>
-    <w:lsdException w:name="Medium Grid 3 Accent 6" w:semiHidden="0" w:uiPriority="69" w:unhideWhenUsed="0"/>
-    <w:lsdException w:name="Dark List Accent 6" w:semiHidden="0" w:uiPriority="70" w:unhideWhenUsed="0"/>
-    <w:lsdException w:name="Colorful Shading Accent 6" w:semiHidden="0" w:uiPriority="71" w:unhideWhenUsed="0"/>
-    <w:lsdException w:name="Colorful List Accent 6" w:semiHidden="0" w:uiPriority="72" w:unhideWhenUsed="0"/>
-    <w:lsdException w:name="Colorful Grid Accent 6" w:semiHidden="0" w:uiPriority="73" w:unhideWhenUsed="0"/>
-    <w:lsdException w:name="Subtle Emphasis" w:semiHidden="0" w:uiPriority="19" w:unhideWhenUsed="0" w:qFormat="1"/>
-    <w:lsdException w:name="Intense Emphasis" w:semiHidden="0" w:uiPriority="21" w:unhideWhenUsed="0" w:qFormat="1"/>
-    <w:lsdException w:name="Subtle Reference" w:semiHidden="0" w:uiPriority="31" w:unhideWhenUsed="0" w:qFormat="1"/>
-    <w:lsdException w:name="Intense Reference" w:semiHidden="0" w:uiPriority="32" w:unhideWhenUsed="0" w:qFormat="1"/>
-    <w:lsdException w:name="Book Title" w:semiHidden="0" w:uiPriority="33" w:unhideWhenUsed="0" w:qFormat="1"/>
-    <w:lsdException w:name="Bibliography" w:uiPriority="37"/>
-    <w:lsdException w:name="TOC Heading" w:uiPriority="39" w:qFormat="1"/>
-  </w:latentStyles>
-  <w:style w:type="paragraph" w:default="1" w:styleId="Normln">
-    <w:name w:val="Normal"/>
-    <w:qFormat/>
-  </w:style>
-  <w:style w:type="paragraph" w:styleId="Nadpis1">
-    <w:name w:val="heading 1"/>
-    <w:basedOn w:val="Normln"/>
-    <w:next w:val="Normln"/>
-    <w:link w:val="Nadpis1Char"/>
-    <w:uiPriority w:val="9"/>
-    <w:qFormat/>
-    <w:rsid w:val="0060310C"/>
-    <w:pPr>
-      <w:keepNext/>
-      <w:keepLines/>
-      <w:numPr>
-        <w:numId w:val="1"/>
-      </w:numPr>
-      <w:spacing w:before="480" w:after="0"/>
-      <w:outlineLvl w:val="0"/>
-    </w:pPr>
+  <w:style w:type="character" w:styleId="Hypertextovodkaz">
+    <w:name w:val="Hyperlink"/>
+    <w:basedOn w:val="Standardnpsmoodstavce"/>
+    <w:uiPriority w:val="99"/>
+    <w:unhideWhenUsed/>
+    <w:rsid w:val="007B6BC0"/>
     <w:rPr>
-      <w:rFonts w:asciiTheme="majorHAnsi" w:eastAsiaTheme="majorEastAsia" w:hAnsiTheme="majorHAnsi" w:cstheme="majorBidi"/>
-      <w:b/>
-      <w:bCs/>
-      <w:color w:val="365F91" w:themeColor="accent1" w:themeShade="BF"/>
-      <w:sz w:val="28"/>
-      <w:szCs w:val="28"/>
-      <w:lang w:val="en-US"/>
+      <w:color w:val="0000FF" w:themeColor="hyperlink"/>
+      <w:u w:val="single"/>
     </w:rPr>
   </w:style>
-  <w:style w:type="paragraph" w:styleId="Nadpis2">
-    <w:name w:val="heading 2"/>
-    <w:basedOn w:val="Normln"/>
-    <w:next w:val="Normln"/>
-    <w:link w:val="Nadpis2Char"/>
-    <w:uiPriority w:val="9"/>
-    <w:unhideWhenUsed/>
-    <w:qFormat/>
-    <w:rsid w:val="00174F8B"/>
-    <w:pPr>
-      <w:keepNext/>
-      <w:keepLines/>
-      <w:spacing w:before="200" w:after="0"/>
-      <w:outlineLvl w:val="1"/>
-    </w:pPr>
-    <w:rPr>
-      <w:rFonts w:asciiTheme="majorHAnsi" w:eastAsiaTheme="majorEastAsia" w:hAnsiTheme="majorHAnsi" w:cstheme="majorBidi"/>
-      <w:b/>
-      <w:bCs/>
-      <w:sz w:val="26"/>
-      <w:szCs w:val="26"/>
-      <w:lang w:val="en-US"/>
-    </w:rPr>
-  </w:style>
-  <w:style w:type="character" w:default="1" w:styleId="Standardnpsmoodstavce">
-    <w:name w:val="Default Paragraph Font"/>
-    <w:uiPriority w:val="1"/>
-    <w:semiHidden/>
-    <w:unhideWhenUsed/>
-  </w:style>
-  <w:style w:type="table" w:default="1" w:styleId="Normlntabulka">
-    <w:name w:val="Normal Table"/>
-    <w:uiPriority w:val="99"/>
-    <w:semiHidden/>
-    <w:unhideWhenUsed/>
-    <w:tblPr>
-      <w:tblInd w:w="0" w:type="dxa"/>
-      <w:tblCellMar>
-        <w:top w:w="0" w:type="dxa"/>
-        <w:left w:w="108" w:type="dxa"/>
-        <w:bottom w:w="0" w:type="dxa"/>
-        <w:right w:w="108" w:type="dxa"/>
-      </w:tblCellMar>
-    </w:tblPr>
-  </w:style>
-  <w:style w:type="numbering" w:default="1" w:styleId="Bezseznamu">
-    <w:name w:val="No List"/>
-    <w:uiPriority w:val="99"/>
-    <w:semiHidden/>
-    <w:unhideWhenUsed/>
-  </w:style>
-  <w:style w:type="paragraph" w:styleId="Nzev">
-    <w:name w:val="Title"/>
-    <w:basedOn w:val="Normln"/>
-    <w:next w:val="Normln"/>
-    <w:link w:val="NzevChar"/>
-    <w:uiPriority w:val="10"/>
-    <w:qFormat/>
-    <w:rsid w:val="0060310C"/>
-    <w:pPr>
-      <w:pBdr>
-        <w:bottom w:val="single" w:sz="8" w:space="4" w:color="4F81BD" w:themeColor="accent1"/>
-      </w:pBdr>
-      <w:spacing w:after="300" w:line="240" w:lineRule="auto"/>
-      <w:contextualSpacing/>
-    </w:pPr>
-    <w:rPr>
-      <w:rFonts w:asciiTheme="majorHAnsi" w:eastAsiaTheme="majorEastAsia" w:hAnsiTheme="majorHAnsi" w:cstheme="majorBidi"/>
-      <w:color w:val="17365D" w:themeColor="text2" w:themeShade="BF"/>
-      <w:spacing w:val="5"/>
-      <w:kern w:val="28"/>
-      <w:sz w:val="52"/>
-      <w:szCs w:val="52"/>
-    </w:rPr>
-  </w:style>
-  <w:style w:type="character" w:customStyle="1" w:styleId="NzevChar">
-    <w:name w:val="Název Char"/>
-    <w:basedOn w:val="Standardnpsmoodstavce"/>
-    <w:link w:val="Nzev"/>
-    <w:uiPriority w:val="10"/>
-    <w:rsid w:val="0060310C"/>
-    <w:rPr>
-      <w:rFonts w:asciiTheme="majorHAnsi" w:eastAsiaTheme="majorEastAsia" w:hAnsiTheme="majorHAnsi" w:cstheme="majorBidi"/>
-      <w:color w:val="17365D" w:themeColor="text2" w:themeShade="BF"/>
-      <w:spacing w:val="5"/>
-      <w:kern w:val="28"/>
-      <w:sz w:val="52"/>
-      <w:szCs w:val="52"/>
-    </w:rPr>
-  </w:style>
-  <w:style w:type="character" w:customStyle="1" w:styleId="Nadpis1Char">
-    <w:name w:val="Nadpis 1 Char"/>
-    <w:basedOn w:val="Standardnpsmoodstavce"/>
-    <w:link w:val="Nadpis1"/>
-    <w:uiPriority w:val="9"/>
-    <w:rsid w:val="0060310C"/>
-    <w:rPr>
-      <w:rFonts w:asciiTheme="majorHAnsi" w:eastAsiaTheme="majorEastAsia" w:hAnsiTheme="majorHAnsi" w:cstheme="majorBidi"/>
-      <w:b/>
-      <w:bCs/>
-      <w:color w:val="365F91" w:themeColor="accent1" w:themeShade="BF"/>
-      <w:sz w:val="28"/>
-      <w:szCs w:val="28"/>
-      <w:lang w:val="en-US"/>
-    </w:rPr>
-  </w:style>
-  <w:style w:type="paragraph" w:styleId="Zhlav">
-    <w:name w:val="header"/>
-    <w:basedOn w:val="Normln"/>
-    <w:link w:val="ZhlavChar"/>
-    <w:uiPriority w:val="99"/>
-    <w:unhideWhenUsed/>
-    <w:rsid w:val="0060310C"/>
-    <w:pPr>
-      <w:tabs>
-        <w:tab w:val="center" w:pos="4513"/>
-        <w:tab w:val="right" w:pos="9026"/>
-      </w:tabs>
-      <w:spacing w:after="0" w:line="240" w:lineRule="auto"/>
-    </w:pPr>
-  </w:style>
-  <w:style w:type="character" w:customStyle="1" w:styleId="ZhlavChar">
-    <w:name w:val="Záhlaví Char"/>
-    <w:basedOn w:val="Standardnpsmoodstavce"/>
-    <w:link w:val="Zhlav"/>
-    <w:uiPriority w:val="99"/>
-    <w:rsid w:val="0060310C"/>
-  </w:style>
-  <w:style w:type="paragraph" w:styleId="Zpat">
-    <w:name w:val="footer"/>
-    <w:basedOn w:val="Normln"/>
-    <w:link w:val="ZpatChar"/>
-    <w:uiPriority w:val="99"/>
-    <w:unhideWhenUsed/>
-    <w:rsid w:val="0060310C"/>
-    <w:pPr>
-      <w:tabs>
-        <w:tab w:val="center" w:pos="4513"/>
-        <w:tab w:val="right" w:pos="9026"/>
-      </w:tabs>
-      <w:spacing w:after="0" w:line="240" w:lineRule="auto"/>
-    </w:pPr>
-  </w:style>
-  <w:style w:type="character" w:customStyle="1" w:styleId="ZpatChar">
-    <w:name w:val="Zápatí Char"/>
-    <w:basedOn w:val="Standardnpsmoodstavce"/>
-    <w:link w:val="Zpat"/>
-    <w:uiPriority w:val="99"/>
-    <w:rsid w:val="0060310C"/>
-  </w:style>
-  <w:style w:type="paragraph" w:styleId="Odstavecseseznamem">
-    <w:name w:val="List Paragraph"/>
-    <w:basedOn w:val="Normln"/>
-    <w:uiPriority w:val="34"/>
-    <w:qFormat/>
-    <w:rsid w:val="0060310C"/>
-    <w:pPr>
-      <w:ind w:left="720"/>
-      <w:contextualSpacing/>
-    </w:pPr>
-  </w:style>
-  <w:style w:type="character" w:customStyle="1" w:styleId="Nadpis2Char">
-    <w:name w:val="Nadpis 2 Char"/>
-    <w:basedOn w:val="Standardnpsmoodstavce"/>
-    <w:link w:val="Nadpis2"/>
-    <w:uiPriority w:val="9"/>
-    <w:rsid w:val="00174F8B"/>
-    <w:rPr>
-      <w:rFonts w:asciiTheme="majorHAnsi" w:eastAsiaTheme="majorEastAsia" w:hAnsiTheme="majorHAnsi" w:cstheme="majorBidi"/>
-      <w:b/>
-      <w:bCs/>
-      <w:sz w:val="26"/>
-      <w:szCs w:val="26"/>
-      <w:lang w:val="en-US"/>
-    </w:rPr>
-  </w:style>
-  <w:style w:type="paragraph" w:styleId="Textpoznpodarou">
-    <w:name w:val="footnote text"/>
-    <w:basedOn w:val="Normln"/>
-    <w:link w:val="TextpoznpodarouChar"/>
-    <w:uiPriority w:val="99"/>
-    <w:semiHidden/>
-    <w:unhideWhenUsed/>
-    <w:rsid w:val="002911E7"/>
-    <w:pPr>
-      <w:spacing w:after="0" w:line="240" w:lineRule="auto"/>
-    </w:pPr>
-    <w:rPr>
-      <w:sz w:val="20"/>
-      <w:szCs w:val="20"/>
-    </w:rPr>
-  </w:style>
-  <w:style w:type="character" w:customStyle="1" w:styleId="TextpoznpodarouChar">
-    <w:name w:val="Text pozn. pod čarou Char"/>
-    <w:basedOn w:val="Standardnpsmoodstavce"/>
-    <w:link w:val="Textpoznpodarou"/>
-    <w:uiPriority w:val="99"/>
-    <w:semiHidden/>
-    <w:rsid w:val="002911E7"/>
-    <w:rPr>
-      <w:sz w:val="20"/>
-      <w:szCs w:val="20"/>
-    </w:rPr>
-  </w:style>
-  <w:style w:type="character" w:styleId="Znakapoznpodarou">
-    <w:name w:val="footnote reference"/>
+  <w:style w:type="character" w:styleId="Nevyeenzmnka">
+    <w:name w:val="Unresolved Mention"/>
     <w:basedOn w:val="Standardnpsmoodstavce"/>
     <w:uiPriority w:val="99"/>
     <w:semiHidden/>
     <w:unhideWhenUsed/>
-    <w:rsid w:val="002911E7"/>
+    <w:rsid w:val="007B6BC0"/>
     <w:rPr>
-      <w:vertAlign w:val="superscript"/>
+      <w:color w:val="605E5C"/>
+      <w:shd w:val="clear" w:color="auto" w:fill="E1DFDD"/>
     </w:rPr>
   </w:style>
 </w:styles>

</xml_diff>